<commit_message>
edit report.docx, move file
</commit_message>
<xml_diff>
--- a/DATH/Report.docx
+++ b/DATH/Report.docx
@@ -371,7 +371,7 @@
       <w:pPr>
         <w:pStyle w:val="Heading1"/>
       </w:pPr>
-      <w:bookmarkStart w:id="1" w:name="_Toc43277682"/>
+      <w:bookmarkStart w:id="1" w:name="_Toc43279086"/>
       <w:r>
         <w:lastRenderedPageBreak/>
         <w:t>LỜI CAM ĐOAN</w:t>
@@ -385,21 +385,16 @@
           <w:sz w:val="26"/>
           <w:szCs w:val="26"/>
         </w:rPr>
-        <w:t>Chúng tôi xin cam đoan đồ án chuyên ngành “Xây dựng Website quản lý đồ án sinh viên“ là công trình nghiên cứu của bản thân. Những phần sử</w:t>
-      </w:r>
-      <w:r>
-        <w:t xml:space="preserve"> </w:t>
+        <w:t xml:space="preserve">Chúng tôi xin cam đoan đồ án </w:t>
       </w:r>
       <w:r>
         <w:rPr>
           <w:rStyle w:val="fontstyle21"/>
           <w:sz w:val="26"/>
           <w:szCs w:val="26"/>
-        </w:rPr>
-        <w:t>dụng tài liệu tham khảo trong đồ án đã được nêu rõ trong phần tài liệu tham</w:t>
-      </w:r>
-      <w:r>
-        <w:t xml:space="preserve"> </w:t>
+          <w:lang w:val="en-US"/>
+        </w:rPr>
+        <w:t>tổng hợp</w:t>
       </w:r>
       <w:r>
         <w:rPr>
@@ -407,7 +402,7 @@
           <w:sz w:val="26"/>
           <w:szCs w:val="26"/>
         </w:rPr>
-        <w:t>khảo. Các số liệu, kết quả trình bày trong đồ án là hoàn toàn trung thực, nếu sai tôi xin chịu hoàn toàn trách nhiệm và chịu mọi kỷ luật của bộ môn và nhà trường</w:t>
+        <w:t xml:space="preserve"> “Xây dựng Website quản lý đồ án sinh viên“ là công trình nghiên cứu của bản thân. Những phần sử</w:t>
       </w:r>
       <w:r>
         <w:t xml:space="preserve"> </w:t>
@@ -418,6 +413,28 @@
           <w:sz w:val="26"/>
           <w:szCs w:val="26"/>
         </w:rPr>
+        <w:t>dụng tài liệu tham khảo trong đồ án đã được nêu rõ trong phần tài liệu tham</w:t>
+      </w:r>
+      <w:r>
+        <w:t xml:space="preserve"> </w:t>
+      </w:r>
+      <w:r>
+        <w:rPr>
+          <w:rStyle w:val="fontstyle21"/>
+          <w:sz w:val="26"/>
+          <w:szCs w:val="26"/>
+        </w:rPr>
+        <w:t>khảo. Các số liệu, kết quả trình bày trong đồ án là hoàn toàn trung thực, nếu sai tôi xin chịu hoàn toàn trách nhiệm và chịu mọi kỷ luật của bộ môn và nhà trường</w:t>
+      </w:r>
+      <w:r>
+        <w:t xml:space="preserve"> </w:t>
+      </w:r>
+      <w:r>
+        <w:rPr>
+          <w:rStyle w:val="fontstyle21"/>
+          <w:sz w:val="26"/>
+          <w:szCs w:val="26"/>
+        </w:rPr>
         <w:t>đề ra.</w:t>
       </w:r>
     </w:p>
@@ -426,7 +443,7 @@
         <w:br w:type="page"/>
       </w:r>
     </w:p>
-    <w:bookmarkStart w:id="2" w:name="_Toc43277683" w:displacedByCustomXml="next"/>
+    <w:bookmarkStart w:id="2" w:name="_Toc43279087" w:displacedByCustomXml="next"/>
     <w:sdt>
       <w:sdtPr>
         <w:rPr>
@@ -478,7 +495,7 @@
           <w:r>
             <w:fldChar w:fldCharType="separate"/>
           </w:r>
-          <w:hyperlink w:anchor="_Toc43277682" w:history="1">
+          <w:hyperlink w:anchor="_Toc43279086" w:history="1">
             <w:r>
               <w:rPr>
                 <w:rStyle w:val="Hyperlink"/>
@@ -501,7 +518,7 @@
               <w:rPr>
                 <w:webHidden/>
               </w:rPr>
-              <w:instrText xml:space="preserve"> PAGEREF _Toc43277682 \h </w:instrText>
+              <w:instrText xml:space="preserve"> PAGEREF _Toc43279086 \h </w:instrText>
             </w:r>
             <w:r>
               <w:rPr>
@@ -540,7 +557,7 @@
               <w:lang w:val="en-US" w:eastAsia="en-US"/>
             </w:rPr>
           </w:pPr>
-          <w:hyperlink w:anchor="_Toc43277683" w:history="1">
+          <w:hyperlink w:anchor="_Toc43279087" w:history="1">
             <w:r>
               <w:rPr>
                 <w:rStyle w:val="Hyperlink"/>
@@ -563,7 +580,7 @@
               <w:rPr>
                 <w:webHidden/>
               </w:rPr>
-              <w:instrText xml:space="preserve"> PAGEREF _Toc43277683 \h </w:instrText>
+              <w:instrText xml:space="preserve"> PAGEREF _Toc43279087 \h </w:instrText>
             </w:r>
             <w:r>
               <w:rPr>
@@ -602,7 +619,7 @@
               <w:lang w:val="en-US" w:eastAsia="en-US"/>
             </w:rPr>
           </w:pPr>
-          <w:hyperlink w:anchor="_Toc43277684" w:history="1">
+          <w:hyperlink w:anchor="_Toc43279088" w:history="1">
             <w:r>
               <w:rPr>
                 <w:rStyle w:val="Hyperlink"/>
@@ -625,7 +642,7 @@
               <w:rPr>
                 <w:webHidden/>
               </w:rPr>
-              <w:instrText xml:space="preserve"> PAGEREF _Toc43277684 \h </w:instrText>
+              <w:instrText xml:space="preserve"> PAGEREF _Toc43279088 \h </w:instrText>
             </w:r>
             <w:r>
               <w:rPr>
@@ -664,7 +681,7 @@
               <w:lang w:val="en-US" w:eastAsia="en-US"/>
             </w:rPr>
           </w:pPr>
-          <w:hyperlink w:anchor="_Toc43277685" w:history="1">
+          <w:hyperlink w:anchor="_Toc43279089" w:history="1">
             <w:r>
               <w:rPr>
                 <w:rStyle w:val="Hyperlink"/>
@@ -694,7 +711,7 @@
               <w:rPr>
                 <w:webHidden/>
               </w:rPr>
-              <w:instrText xml:space="preserve"> PAGEREF _Toc43277685 \h </w:instrText>
+              <w:instrText xml:space="preserve"> PAGEREF _Toc43279089 \h </w:instrText>
             </w:r>
             <w:r>
               <w:rPr>
@@ -734,7 +751,7 @@
               <w:lang w:val="en-US" w:eastAsia="en-US"/>
             </w:rPr>
           </w:pPr>
-          <w:hyperlink w:anchor="_Toc43277686" w:history="1">
+          <w:hyperlink w:anchor="_Toc43279090" w:history="1">
             <w:r>
               <w:rPr>
                 <w:rStyle w:val="Hyperlink"/>
@@ -771,84 +788,7 @@
               <w:rPr>
                 <w:webHidden/>
               </w:rPr>
-              <w:instrText xml:space="preserve"> PAGEREF _Toc43277686 \h </w:instrText>
-            </w:r>
-            <w:r>
-              <w:rPr>
-                <w:webHidden/>
-              </w:rPr>
-            </w:r>
-            <w:r>
-              <w:rPr>
-                <w:webHidden/>
-              </w:rPr>
-              <w:fldChar w:fldCharType="separate"/>
-            </w:r>
-            <w:r>
-              <w:rPr>
-                <w:webHidden/>
-              </w:rPr>
-              <w:t>1</w:t>
-            </w:r>
-            <w:r>
-              <w:rPr>
-                <w:webHidden/>
-              </w:rPr>
-              <w:fldChar w:fldCharType="end"/>
-            </w:r>
-          </w:hyperlink>
-        </w:p>
-        <w:p>
-          <w:pPr>
-            <w:pStyle w:val="TOC1"/>
-            <w:tabs>
-              <w:tab w:val="left" w:pos="1320"/>
-              <w:tab w:val="right" w:leader="dot" w:pos="9061"/>
-            </w:tabs>
-            <w:rPr>
-              <w:rFonts w:asciiTheme="minorHAnsi" w:hAnsiTheme="minorHAnsi"/>
-              <w:sz w:val="22"/>
-              <w:lang w:val="en-US" w:eastAsia="en-US"/>
-            </w:rPr>
-          </w:pPr>
-          <w:hyperlink w:anchor="_Toc43277687" w:history="1">
-            <w:r>
-              <w:rPr>
-                <w:rStyle w:val="Hyperlink"/>
-              </w:rPr>
-              <w:t>1.1.</w:t>
-            </w:r>
-            <w:r>
-              <w:rPr>
-                <w:rFonts w:asciiTheme="minorHAnsi" w:hAnsiTheme="minorHAnsi"/>
-                <w:sz w:val="22"/>
-                <w:lang w:val="en-US" w:eastAsia="en-US"/>
-              </w:rPr>
-              <w:tab/>
-            </w:r>
-            <w:r>
-              <w:rPr>
-                <w:rStyle w:val="Hyperlink"/>
-              </w:rPr>
-              <w:t>Tổng quan về đề tài</w:t>
-            </w:r>
-            <w:r>
-              <w:rPr>
-                <w:webHidden/>
-              </w:rPr>
-              <w:tab/>
-            </w:r>
-            <w:r>
-              <w:rPr>
-                <w:webHidden/>
-              </w:rPr>
-              <w:fldChar w:fldCharType="begin"/>
-            </w:r>
-            <w:r>
-              <w:rPr>
-                <w:webHidden/>
-              </w:rPr>
-              <w:instrText xml:space="preserve"> PAGEREF _Toc43277687 \h </w:instrText>
+              <w:instrText xml:space="preserve"> PAGEREF _Toc43279090 \h </w:instrText>
             </w:r>
             <w:r>
               <w:rPr>
@@ -888,12 +828,12 @@
               <w:lang w:val="en-US" w:eastAsia="en-US"/>
             </w:rPr>
           </w:pPr>
-          <w:hyperlink w:anchor="_Toc43277688" w:history="1">
+          <w:hyperlink w:anchor="_Toc43279091" w:history="1">
             <w:r>
               <w:rPr>
                 <w:rStyle w:val="Hyperlink"/>
               </w:rPr>
-              <w:t>1.2.</w:t>
+              <w:t>1.1.</w:t>
             </w:r>
             <w:r>
               <w:rPr>
@@ -907,7 +847,7 @@
               <w:rPr>
                 <w:rStyle w:val="Hyperlink"/>
               </w:rPr>
-              <w:t>Khảo sát thực trạng</w:t>
+              <w:t>Tổng quan về đề tài</w:t>
             </w:r>
             <w:r>
               <w:rPr>
@@ -925,7 +865,7 @@
               <w:rPr>
                 <w:webHidden/>
               </w:rPr>
-              <w:instrText xml:space="preserve"> PAGEREF _Toc43277688 \h </w:instrText>
+              <w:instrText xml:space="preserve"> PAGEREF _Toc43279091 \h </w:instrText>
             </w:r>
             <w:r>
               <w:rPr>
@@ -965,12 +905,12 @@
               <w:lang w:val="en-US" w:eastAsia="en-US"/>
             </w:rPr>
           </w:pPr>
-          <w:hyperlink w:anchor="_Toc43277689" w:history="1">
+          <w:hyperlink w:anchor="_Toc43279092" w:history="1">
             <w:r>
               <w:rPr>
                 <w:rStyle w:val="Hyperlink"/>
               </w:rPr>
-              <w:t>1.3.</w:t>
+              <w:t>1.2.</w:t>
             </w:r>
             <w:r>
               <w:rPr>
@@ -984,6 +924,83 @@
               <w:rPr>
                 <w:rStyle w:val="Hyperlink"/>
               </w:rPr>
+              <w:t>Khảo sát thực trạng</w:t>
+            </w:r>
+            <w:r>
+              <w:rPr>
+                <w:webHidden/>
+              </w:rPr>
+              <w:tab/>
+            </w:r>
+            <w:r>
+              <w:rPr>
+                <w:webHidden/>
+              </w:rPr>
+              <w:fldChar w:fldCharType="begin"/>
+            </w:r>
+            <w:r>
+              <w:rPr>
+                <w:webHidden/>
+              </w:rPr>
+              <w:instrText xml:space="preserve"> PAGEREF _Toc43279092 \h </w:instrText>
+            </w:r>
+            <w:r>
+              <w:rPr>
+                <w:webHidden/>
+              </w:rPr>
+            </w:r>
+            <w:r>
+              <w:rPr>
+                <w:webHidden/>
+              </w:rPr>
+              <w:fldChar w:fldCharType="separate"/>
+            </w:r>
+            <w:r>
+              <w:rPr>
+                <w:webHidden/>
+              </w:rPr>
+              <w:t>1</w:t>
+            </w:r>
+            <w:r>
+              <w:rPr>
+                <w:webHidden/>
+              </w:rPr>
+              <w:fldChar w:fldCharType="end"/>
+            </w:r>
+          </w:hyperlink>
+        </w:p>
+        <w:p>
+          <w:pPr>
+            <w:pStyle w:val="TOC2"/>
+            <w:tabs>
+              <w:tab w:val="left" w:pos="1540"/>
+              <w:tab w:val="right" w:leader="dot" w:pos="9061"/>
+            </w:tabs>
+            <w:rPr>
+              <w:rFonts w:asciiTheme="minorHAnsi" w:hAnsiTheme="minorHAnsi"/>
+              <w:sz w:val="22"/>
+              <w:lang w:val="en-US" w:eastAsia="en-US"/>
+            </w:rPr>
+          </w:pPr>
+          <w:hyperlink w:anchor="_Toc43279093" w:history="1">
+            <w:r>
+              <w:rPr>
+                <w:rStyle w:val="Hyperlink"/>
+              </w:rPr>
+              <w:t>1.3.</w:t>
+            </w:r>
+            <w:r>
+              <w:rPr>
+                <w:rFonts w:asciiTheme="minorHAnsi" w:hAnsiTheme="minorHAnsi"/>
+                <w:sz w:val="22"/>
+                <w:lang w:val="en-US" w:eastAsia="en-US"/>
+              </w:rPr>
+              <w:tab/>
+            </w:r>
+            <w:r>
+              <w:rPr>
+                <w:rStyle w:val="Hyperlink"/>
+              </w:rPr>
               <w:t>Nhiệm vụ của đề tài</w:t>
             </w:r>
             <w:r>
@@ -1002,7 +1019,7 @@
               <w:rPr>
                 <w:webHidden/>
               </w:rPr>
-              <w:instrText xml:space="preserve"> PAGEREF _Toc43277689 \h </w:instrText>
+              <w:instrText xml:space="preserve"> PAGEREF _Toc43279093 \h </w:instrText>
             </w:r>
             <w:r>
               <w:rPr>
@@ -1042,7 +1059,7 @@
               <w:lang w:val="en-US" w:eastAsia="en-US"/>
             </w:rPr>
           </w:pPr>
-          <w:hyperlink w:anchor="_Toc43277690" w:history="1">
+          <w:hyperlink w:anchor="_Toc43279094" w:history="1">
             <w:r>
               <w:rPr>
                 <w:rStyle w:val="Hyperlink"/>
@@ -1079,7 +1096,7 @@
               <w:rPr>
                 <w:webHidden/>
               </w:rPr>
-              <w:instrText xml:space="preserve"> PAGEREF _Toc43277690 \h </w:instrText>
+              <w:instrText xml:space="preserve"> PAGEREF _Toc43279094 \h </w:instrText>
             </w:r>
             <w:r>
               <w:rPr>
@@ -1119,7 +1136,7 @@
               <w:lang w:val="en-US" w:eastAsia="en-US"/>
             </w:rPr>
           </w:pPr>
-          <w:hyperlink w:anchor="_Toc43277691" w:history="1">
+          <w:hyperlink w:anchor="_Toc43279095" w:history="1">
             <w:r>
               <w:rPr>
                 <w:rStyle w:val="Hyperlink"/>
@@ -1156,7 +1173,7 @@
               <w:rPr>
                 <w:webHidden/>
               </w:rPr>
-              <w:instrText xml:space="preserve"> PAGEREF _Toc43277691 \h </w:instrText>
+              <w:instrText xml:space="preserve"> PAGEREF _Toc43279095 \h </w:instrText>
             </w:r>
             <w:r>
               <w:rPr>
@@ -1194,7 +1211,7 @@
               <w:rFonts w:cstheme="minorBidi"/>
             </w:rPr>
           </w:pPr>
-          <w:hyperlink w:anchor="_Toc43277692" w:history="1">
+          <w:hyperlink w:anchor="_Toc43279096" w:history="1">
             <w:r>
               <w:rPr>
                 <w:rStyle w:val="Hyperlink"/>
@@ -1229,7 +1246,7 @@
               <w:rPr>
                 <w:webHidden/>
               </w:rPr>
-              <w:instrText xml:space="preserve"> PAGEREF _Toc43277692 \h </w:instrText>
+              <w:instrText xml:space="preserve"> PAGEREF _Toc43279096 \h </w:instrText>
             </w:r>
             <w:r>
               <w:rPr>
@@ -1267,7 +1284,7 @@
               <w:rFonts w:cstheme="minorBidi"/>
             </w:rPr>
           </w:pPr>
-          <w:hyperlink w:anchor="_Toc43277693" w:history="1">
+          <w:hyperlink w:anchor="_Toc43279097" w:history="1">
             <w:r>
               <w:rPr>
                 <w:rStyle w:val="Hyperlink"/>
@@ -1303,7 +1320,7 @@
               <w:rPr>
                 <w:webHidden/>
               </w:rPr>
-              <w:instrText xml:space="preserve"> PAGEREF _Toc43277693 \h </w:instrText>
+              <w:instrText xml:space="preserve"> PAGEREF _Toc43279097 \h </w:instrText>
             </w:r>
             <w:r>
               <w:rPr>
@@ -1343,7 +1360,7 @@
               <w:lang w:val="en-US" w:eastAsia="en-US"/>
             </w:rPr>
           </w:pPr>
-          <w:hyperlink w:anchor="_Toc43277694" w:history="1">
+          <w:hyperlink w:anchor="_Toc43279098" w:history="1">
             <w:r>
               <w:rPr>
                 <w:rStyle w:val="Hyperlink"/>
@@ -1380,7 +1397,7 @@
               <w:rPr>
                 <w:webHidden/>
               </w:rPr>
-              <w:instrText xml:space="preserve"> PAGEREF _Toc43277694 \h </w:instrText>
+              <w:instrText xml:space="preserve"> PAGEREF _Toc43279098 \h </w:instrText>
             </w:r>
             <w:r>
               <w:rPr>
@@ -1418,7 +1435,7 @@
               <w:rFonts w:cstheme="minorBidi"/>
             </w:rPr>
           </w:pPr>
-          <w:hyperlink w:anchor="_Toc43277695" w:history="1">
+          <w:hyperlink w:anchor="_Toc43279099" w:history="1">
             <w:r>
               <w:rPr>
                 <w:rStyle w:val="Hyperlink"/>
@@ -1453,7 +1470,7 @@
               <w:rPr>
                 <w:webHidden/>
               </w:rPr>
-              <w:instrText xml:space="preserve"> PAGEREF _Toc43277695 \h </w:instrText>
+              <w:instrText xml:space="preserve"> PAGEREF _Toc43279099 \h </w:instrText>
             </w:r>
             <w:r>
               <w:rPr>
@@ -1491,7 +1508,7 @@
               <w:rFonts w:cstheme="minorBidi"/>
             </w:rPr>
           </w:pPr>
-          <w:hyperlink w:anchor="_Toc43277696" w:history="1">
+          <w:hyperlink w:anchor="_Toc43279100" w:history="1">
             <w:r>
               <w:rPr>
                 <w:rStyle w:val="Hyperlink"/>
@@ -1526,7 +1543,7 @@
               <w:rPr>
                 <w:webHidden/>
               </w:rPr>
-              <w:instrText xml:space="preserve"> PAGEREF _Toc43277696 \h </w:instrText>
+              <w:instrText xml:space="preserve"> PAGEREF _Toc43279100 \h </w:instrText>
             </w:r>
             <w:r>
               <w:rPr>
@@ -1566,7 +1583,7 @@
               <w:lang w:val="en-US" w:eastAsia="en-US"/>
             </w:rPr>
           </w:pPr>
-          <w:hyperlink w:anchor="_Toc43277697" w:history="1">
+          <w:hyperlink w:anchor="_Toc43279101" w:history="1">
             <w:r>
               <w:rPr>
                 <w:rStyle w:val="Hyperlink"/>
@@ -1603,7 +1620,7 @@
               <w:rPr>
                 <w:webHidden/>
               </w:rPr>
-              <w:instrText xml:space="preserve"> PAGEREF _Toc43277697 \h </w:instrText>
+              <w:instrText xml:space="preserve"> PAGEREF _Toc43279101 \h </w:instrText>
             </w:r>
             <w:r>
               <w:rPr>
@@ -1641,7 +1658,7 @@
               <w:rFonts w:cstheme="minorBidi"/>
             </w:rPr>
           </w:pPr>
-          <w:hyperlink w:anchor="_Toc43277698" w:history="1">
+          <w:hyperlink w:anchor="_Toc43279102" w:history="1">
             <w:r>
               <w:rPr>
                 <w:rStyle w:val="Hyperlink"/>
@@ -1676,7 +1693,7 @@
               <w:rPr>
                 <w:webHidden/>
               </w:rPr>
-              <w:instrText xml:space="preserve"> PAGEREF _Toc43277698 \h </w:instrText>
+              <w:instrText xml:space="preserve"> PAGEREF _Toc43279102 \h </w:instrText>
             </w:r>
             <w:r>
               <w:rPr>
@@ -1714,7 +1731,7 @@
               <w:rFonts w:cstheme="minorBidi"/>
             </w:rPr>
           </w:pPr>
-          <w:hyperlink w:anchor="_Toc43277699" w:history="1">
+          <w:hyperlink w:anchor="_Toc43279103" w:history="1">
             <w:r>
               <w:rPr>
                 <w:rStyle w:val="Hyperlink"/>
@@ -1749,7 +1766,7 @@
               <w:rPr>
                 <w:webHidden/>
               </w:rPr>
-              <w:instrText xml:space="preserve"> PAGEREF _Toc43277699 \h </w:instrText>
+              <w:instrText xml:space="preserve"> PAGEREF _Toc43279103 \h </w:instrText>
             </w:r>
             <w:r>
               <w:rPr>
@@ -1789,7 +1806,7 @@
               <w:lang w:val="en-US" w:eastAsia="en-US"/>
             </w:rPr>
           </w:pPr>
-          <w:hyperlink w:anchor="_Toc43277700" w:history="1">
+          <w:hyperlink w:anchor="_Toc43279104" w:history="1">
             <w:r>
               <w:rPr>
                 <w:rStyle w:val="Hyperlink"/>
@@ -1826,7 +1843,7 @@
               <w:rPr>
                 <w:webHidden/>
               </w:rPr>
-              <w:instrText xml:space="preserve"> PAGEREF _Toc43277700 \h </w:instrText>
+              <w:instrText xml:space="preserve"> PAGEREF _Toc43279104 \h </w:instrText>
             </w:r>
             <w:r>
               <w:rPr>
@@ -1866,7 +1883,7 @@
               <w:lang w:val="en-US" w:eastAsia="en-US"/>
             </w:rPr>
           </w:pPr>
-          <w:hyperlink w:anchor="_Toc43277701" w:history="1">
+          <w:hyperlink w:anchor="_Toc43279105" w:history="1">
             <w:r>
               <w:rPr>
                 <w:rStyle w:val="Hyperlink"/>
@@ -1903,7 +1920,7 @@
               <w:rPr>
                 <w:webHidden/>
               </w:rPr>
-              <w:instrText xml:space="preserve"> PAGEREF _Toc43277701 \h </w:instrText>
+              <w:instrText xml:space="preserve"> PAGEREF _Toc43279105 \h </w:instrText>
             </w:r>
             <w:r>
               <w:rPr>
@@ -1943,7 +1960,7 @@
               <w:lang w:val="en-US" w:eastAsia="en-US"/>
             </w:rPr>
           </w:pPr>
-          <w:hyperlink w:anchor="_Toc43277702" w:history="1">
+          <w:hyperlink w:anchor="_Toc43279106" w:history="1">
             <w:r>
               <w:rPr>
                 <w:rStyle w:val="Hyperlink"/>
@@ -1980,7 +1997,7 @@
               <w:rPr>
                 <w:webHidden/>
               </w:rPr>
-              <w:instrText xml:space="preserve"> PAGEREF _Toc43277702 \h </w:instrText>
+              <w:instrText xml:space="preserve"> PAGEREF _Toc43279106 \h </w:instrText>
             </w:r>
             <w:r>
               <w:rPr>
@@ -2020,7 +2037,7 @@
               <w:lang w:val="en-US" w:eastAsia="en-US"/>
             </w:rPr>
           </w:pPr>
-          <w:hyperlink w:anchor="_Toc43277703" w:history="1">
+          <w:hyperlink w:anchor="_Toc43279107" w:history="1">
             <w:r>
               <w:rPr>
                 <w:rStyle w:val="Hyperlink"/>
@@ -2057,7 +2074,7 @@
               <w:rPr>
                 <w:webHidden/>
               </w:rPr>
-              <w:instrText xml:space="preserve"> PAGEREF _Toc43277703 \h </w:instrText>
+              <w:instrText xml:space="preserve"> PAGEREF _Toc43279107 \h </w:instrText>
             </w:r>
             <w:r>
               <w:rPr>
@@ -2095,7 +2112,7 @@
               <w:rFonts w:cstheme="minorBidi"/>
             </w:rPr>
           </w:pPr>
-          <w:hyperlink w:anchor="_Toc43277704" w:history="1">
+          <w:hyperlink w:anchor="_Toc43279108" w:history="1">
             <w:r>
               <w:rPr>
                 <w:rStyle w:val="Hyperlink"/>
@@ -2130,7 +2147,7 @@
               <w:rPr>
                 <w:webHidden/>
               </w:rPr>
-              <w:instrText xml:space="preserve"> PAGEREF _Toc43277704 \h </w:instrText>
+              <w:instrText xml:space="preserve"> PAGEREF _Toc43279108 \h </w:instrText>
             </w:r>
             <w:r>
               <w:rPr>
@@ -2168,7 +2185,7 @@
               <w:rFonts w:cstheme="minorBidi"/>
             </w:rPr>
           </w:pPr>
-          <w:hyperlink w:anchor="_Toc43277705" w:history="1">
+          <w:hyperlink w:anchor="_Toc43279109" w:history="1">
             <w:r>
               <w:rPr>
                 <w:rStyle w:val="Hyperlink"/>
@@ -2203,7 +2220,7 @@
               <w:rPr>
                 <w:webHidden/>
               </w:rPr>
-              <w:instrText xml:space="preserve"> PAGEREF _Toc43277705 \h </w:instrText>
+              <w:instrText xml:space="preserve"> PAGEREF _Toc43279109 \h </w:instrText>
             </w:r>
             <w:r>
               <w:rPr>
@@ -2241,7 +2258,7 @@
               <w:rFonts w:cstheme="minorBidi"/>
             </w:rPr>
           </w:pPr>
-          <w:hyperlink w:anchor="_Toc43277706" w:history="1">
+          <w:hyperlink w:anchor="_Toc43279110" w:history="1">
             <w:r>
               <w:rPr>
                 <w:rStyle w:val="Hyperlink"/>
@@ -2276,7 +2293,7 @@
               <w:rPr>
                 <w:webHidden/>
               </w:rPr>
-              <w:instrText xml:space="preserve"> PAGEREF _Toc43277706 \h </w:instrText>
+              <w:instrText xml:space="preserve"> PAGEREF _Toc43279110 \h </w:instrText>
             </w:r>
             <w:r>
               <w:rPr>
@@ -2316,7 +2333,7 @@
               <w:lang w:val="en-US" w:eastAsia="en-US"/>
             </w:rPr>
           </w:pPr>
-          <w:hyperlink w:anchor="_Toc43277707" w:history="1">
+          <w:hyperlink w:anchor="_Toc43279111" w:history="1">
             <w:r>
               <w:rPr>
                 <w:rStyle w:val="Hyperlink"/>
@@ -2361,7 +2378,7 @@
               <w:rPr>
                 <w:webHidden/>
               </w:rPr>
-              <w:instrText xml:space="preserve"> PAGEREF _Toc43277707 \h </w:instrText>
+              <w:instrText xml:space="preserve"> PAGEREF _Toc43279111 \h </w:instrText>
             </w:r>
             <w:r>
               <w:rPr>
@@ -2401,7 +2418,7 @@
               <w:lang w:val="en-US" w:eastAsia="en-US"/>
             </w:rPr>
           </w:pPr>
-          <w:hyperlink w:anchor="_Toc43277708" w:history="1">
+          <w:hyperlink w:anchor="_Toc43279112" w:history="1">
             <w:r>
               <w:rPr>
                 <w:rStyle w:val="Hyperlink"/>
@@ -2438,7 +2455,7 @@
               <w:rPr>
                 <w:webHidden/>
               </w:rPr>
-              <w:instrText xml:space="preserve"> PAGEREF _Toc43277708 \h </w:instrText>
+              <w:instrText xml:space="preserve"> PAGEREF _Toc43279112 \h </w:instrText>
             </w:r>
             <w:r>
               <w:rPr>
@@ -2478,7 +2495,7 @@
               <w:lang w:val="en-US" w:eastAsia="en-US"/>
             </w:rPr>
           </w:pPr>
-          <w:hyperlink w:anchor="_Toc43277709" w:history="1">
+          <w:hyperlink w:anchor="_Toc43279113" w:history="1">
             <w:r>
               <w:rPr>
                 <w:rStyle w:val="Hyperlink"/>
@@ -2515,7 +2532,7 @@
               <w:rPr>
                 <w:webHidden/>
               </w:rPr>
-              <w:instrText xml:space="preserve"> PAGEREF _Toc43277709 \h </w:instrText>
+              <w:instrText xml:space="preserve"> PAGEREF _Toc43279113 \h </w:instrText>
             </w:r>
             <w:r>
               <w:rPr>
@@ -2555,7 +2572,7 @@
               <w:lang w:val="en-US" w:eastAsia="en-US"/>
             </w:rPr>
           </w:pPr>
-          <w:hyperlink w:anchor="_Toc43277710" w:history="1">
+          <w:hyperlink w:anchor="_Toc43279114" w:history="1">
             <w:r>
               <w:rPr>
                 <w:rStyle w:val="Hyperlink"/>
@@ -2592,7 +2609,7 @@
               <w:rPr>
                 <w:webHidden/>
               </w:rPr>
-              <w:instrText xml:space="preserve"> PAGEREF _Toc43277710 \h </w:instrText>
+              <w:instrText xml:space="preserve"> PAGEREF _Toc43279114 \h </w:instrText>
             </w:r>
             <w:r>
               <w:rPr>
@@ -2632,7 +2649,7 @@
               <w:lang w:val="en-US" w:eastAsia="en-US"/>
             </w:rPr>
           </w:pPr>
-          <w:hyperlink w:anchor="_Toc43277711" w:history="1">
+          <w:hyperlink w:anchor="_Toc43279115" w:history="1">
             <w:r>
               <w:rPr>
                 <w:rStyle w:val="Hyperlink"/>
@@ -2677,7 +2694,7 @@
               <w:rPr>
                 <w:webHidden/>
               </w:rPr>
-              <w:instrText xml:space="preserve"> PAGEREF _Toc43277711 \h </w:instrText>
+              <w:instrText xml:space="preserve"> PAGEREF _Toc43279115 \h </w:instrText>
             </w:r>
             <w:r>
               <w:rPr>
@@ -2717,7 +2734,7 @@
               <w:lang w:val="en-US" w:eastAsia="en-US"/>
             </w:rPr>
           </w:pPr>
-          <w:hyperlink w:anchor="_Toc43277712" w:history="1">
+          <w:hyperlink w:anchor="_Toc43279116" w:history="1">
             <w:r>
               <w:rPr>
                 <w:rStyle w:val="Hyperlink"/>
@@ -2756,7 +2773,7 @@
               <w:rPr>
                 <w:webHidden/>
               </w:rPr>
-              <w:instrText xml:space="preserve"> PAGEREF _Toc43277712 \h </w:instrText>
+              <w:instrText xml:space="preserve"> PAGEREF _Toc43279116 \h </w:instrText>
             </w:r>
             <w:r>
               <w:rPr>
@@ -2794,7 +2811,7 @@
               <w:rFonts w:cstheme="minorBidi"/>
             </w:rPr>
           </w:pPr>
-          <w:hyperlink w:anchor="_Toc43277713" w:history="1">
+          <w:hyperlink w:anchor="_Toc43279117" w:history="1">
             <w:r>
               <w:rPr>
                 <w:rStyle w:val="Hyperlink"/>
@@ -2829,7 +2846,7 @@
               <w:rPr>
                 <w:webHidden/>
               </w:rPr>
-              <w:instrText xml:space="preserve"> PAGEREF _Toc43277713 \h </w:instrText>
+              <w:instrText xml:space="preserve"> PAGEREF _Toc43279117 \h </w:instrText>
             </w:r>
             <w:r>
               <w:rPr>
@@ -2867,7 +2884,7 @@
               <w:rFonts w:cstheme="minorBidi"/>
             </w:rPr>
           </w:pPr>
-          <w:hyperlink w:anchor="_Toc43277714" w:history="1">
+          <w:hyperlink w:anchor="_Toc43279118" w:history="1">
             <w:r>
               <w:rPr>
                 <w:rStyle w:val="Hyperlink"/>
@@ -2902,7 +2919,7 @@
               <w:rPr>
                 <w:webHidden/>
               </w:rPr>
-              <w:instrText xml:space="preserve"> PAGEREF _Toc43277714 \h </w:instrText>
+              <w:instrText xml:space="preserve"> PAGEREF _Toc43279118 \h </w:instrText>
             </w:r>
             <w:r>
               <w:rPr>
@@ -2940,7 +2957,7 @@
               <w:rFonts w:cstheme="minorBidi"/>
             </w:rPr>
           </w:pPr>
-          <w:hyperlink w:anchor="_Toc43277715" w:history="1">
+          <w:hyperlink w:anchor="_Toc43279119" w:history="1">
             <w:r>
               <w:rPr>
                 <w:rStyle w:val="Hyperlink"/>
@@ -2975,7 +2992,7 @@
               <w:rPr>
                 <w:webHidden/>
               </w:rPr>
-              <w:instrText xml:space="preserve"> PAGEREF _Toc43277715 \h </w:instrText>
+              <w:instrText xml:space="preserve"> PAGEREF _Toc43279119 \h </w:instrText>
             </w:r>
             <w:r>
               <w:rPr>
@@ -3013,7 +3030,7 @@
               <w:rFonts w:cstheme="minorBidi"/>
             </w:rPr>
           </w:pPr>
-          <w:hyperlink w:anchor="_Toc43277716" w:history="1">
+          <w:hyperlink w:anchor="_Toc43279120" w:history="1">
             <w:r>
               <w:rPr>
                 <w:rStyle w:val="Hyperlink"/>
@@ -3048,7 +3065,7 @@
               <w:rPr>
                 <w:webHidden/>
               </w:rPr>
-              <w:instrText xml:space="preserve"> PAGEREF _Toc43277716 \h </w:instrText>
+              <w:instrText xml:space="preserve"> PAGEREF _Toc43279120 \h </w:instrText>
             </w:r>
             <w:r>
               <w:rPr>
@@ -3088,7 +3105,7 @@
               <w:lang w:val="en-US" w:eastAsia="en-US"/>
             </w:rPr>
           </w:pPr>
-          <w:hyperlink w:anchor="_Toc43277717" w:history="1">
+          <w:hyperlink w:anchor="_Toc43279121" w:history="1">
             <w:r>
               <w:rPr>
                 <w:rStyle w:val="Hyperlink"/>
@@ -3127,7 +3144,7 @@
               <w:rPr>
                 <w:webHidden/>
               </w:rPr>
-              <w:instrText xml:space="preserve"> PAGEREF _Toc43277717 \h </w:instrText>
+              <w:instrText xml:space="preserve"> PAGEREF _Toc43279121 \h </w:instrText>
             </w:r>
             <w:r>
               <w:rPr>
@@ -3165,7 +3182,7 @@
               <w:rFonts w:cstheme="minorBidi"/>
             </w:rPr>
           </w:pPr>
-          <w:hyperlink w:anchor="_Toc43277718" w:history="1">
+          <w:hyperlink w:anchor="_Toc43279122" w:history="1">
             <w:r>
               <w:rPr>
                 <w:rStyle w:val="Hyperlink"/>
@@ -3200,7 +3217,7 @@
               <w:rPr>
                 <w:webHidden/>
               </w:rPr>
-              <w:instrText xml:space="preserve"> PAGEREF _Toc43277718 \h </w:instrText>
+              <w:instrText xml:space="preserve"> PAGEREF _Toc43279122 \h </w:instrText>
             </w:r>
             <w:r>
               <w:rPr>
@@ -3238,7 +3255,7 @@
               <w:rFonts w:cstheme="minorBidi"/>
             </w:rPr>
           </w:pPr>
-          <w:hyperlink w:anchor="_Toc43277719" w:history="1">
+          <w:hyperlink w:anchor="_Toc43279123" w:history="1">
             <w:r>
               <w:rPr>
                 <w:rStyle w:val="Hyperlink"/>
@@ -3273,7 +3290,7 @@
               <w:rPr>
                 <w:webHidden/>
               </w:rPr>
-              <w:instrText xml:space="preserve"> PAGEREF _Toc43277719 \h </w:instrText>
+              <w:instrText xml:space="preserve"> PAGEREF _Toc43279123 \h </w:instrText>
             </w:r>
             <w:r>
               <w:rPr>
@@ -3311,7 +3328,7 @@
               <w:rFonts w:cstheme="minorBidi"/>
             </w:rPr>
           </w:pPr>
-          <w:hyperlink w:anchor="_Toc43277720" w:history="1">
+          <w:hyperlink w:anchor="_Toc43279124" w:history="1">
             <w:r>
               <w:rPr>
                 <w:rStyle w:val="Hyperlink"/>
@@ -3346,7 +3363,7 @@
               <w:rPr>
                 <w:webHidden/>
               </w:rPr>
-              <w:instrText xml:space="preserve"> PAGEREF _Toc43277720 \h </w:instrText>
+              <w:instrText xml:space="preserve"> PAGEREF _Toc43279124 \h </w:instrText>
             </w:r>
             <w:r>
               <w:rPr>
@@ -3384,7 +3401,7 @@
               <w:rFonts w:cstheme="minorBidi"/>
             </w:rPr>
           </w:pPr>
-          <w:hyperlink w:anchor="_Toc43277721" w:history="1">
+          <w:hyperlink w:anchor="_Toc43279125" w:history="1">
             <w:r>
               <w:rPr>
                 <w:rStyle w:val="Hyperlink"/>
@@ -3419,7 +3436,7 @@
               <w:rPr>
                 <w:webHidden/>
               </w:rPr>
-              <w:instrText xml:space="preserve"> PAGEREF _Toc43277721 \h </w:instrText>
+              <w:instrText xml:space="preserve"> PAGEREF _Toc43279125 \h </w:instrText>
             </w:r>
             <w:r>
               <w:rPr>
@@ -3459,7 +3476,7 @@
               <w:lang w:val="en-US" w:eastAsia="en-US"/>
             </w:rPr>
           </w:pPr>
-          <w:hyperlink w:anchor="_Toc43277722" w:history="1">
+          <w:hyperlink w:anchor="_Toc43279126" w:history="1">
             <w:r>
               <w:rPr>
                 <w:rStyle w:val="Hyperlink"/>
@@ -3498,7 +3515,7 @@
               <w:rPr>
                 <w:webHidden/>
               </w:rPr>
-              <w:instrText xml:space="preserve"> PAGEREF _Toc43277722 \h </w:instrText>
+              <w:instrText xml:space="preserve"> PAGEREF _Toc43279126 \h </w:instrText>
             </w:r>
             <w:r>
               <w:rPr>
@@ -3538,7 +3555,7 @@
               <w:lang w:val="en-US" w:eastAsia="en-US"/>
             </w:rPr>
           </w:pPr>
-          <w:hyperlink w:anchor="_Toc43277723" w:history="1">
+          <w:hyperlink w:anchor="_Toc43279127" w:history="1">
             <w:r>
               <w:rPr>
                 <w:rStyle w:val="Hyperlink"/>
@@ -3577,7 +3594,7 @@
               <w:rPr>
                 <w:webHidden/>
               </w:rPr>
-              <w:instrText xml:space="preserve"> PAGEREF _Toc43277723 \h </w:instrText>
+              <w:instrText xml:space="preserve"> PAGEREF _Toc43279127 \h </w:instrText>
             </w:r>
             <w:r>
               <w:rPr>
@@ -3615,7 +3632,7 @@
               <w:rFonts w:cstheme="minorBidi"/>
             </w:rPr>
           </w:pPr>
-          <w:hyperlink w:anchor="_Toc43277724" w:history="1">
+          <w:hyperlink w:anchor="_Toc43279128" w:history="1">
             <w:r>
               <w:rPr>
                 <w:rStyle w:val="Hyperlink"/>
@@ -3650,7 +3667,7 @@
               <w:rPr>
                 <w:webHidden/>
               </w:rPr>
-              <w:instrText xml:space="preserve"> PAGEREF _Toc43277724 \h </w:instrText>
+              <w:instrText xml:space="preserve"> PAGEREF _Toc43279128 \h </w:instrText>
             </w:r>
             <w:r>
               <w:rPr>
@@ -3688,7 +3705,7 @@
               <w:rFonts w:cstheme="minorBidi"/>
             </w:rPr>
           </w:pPr>
-          <w:hyperlink w:anchor="_Toc43277725" w:history="1">
+          <w:hyperlink w:anchor="_Toc43279129" w:history="1">
             <w:r>
               <w:rPr>
                 <w:rStyle w:val="Hyperlink"/>
@@ -3723,7 +3740,7 @@
               <w:rPr>
                 <w:webHidden/>
               </w:rPr>
-              <w:instrText xml:space="preserve"> PAGEREF _Toc43277725 \h </w:instrText>
+              <w:instrText xml:space="preserve"> PAGEREF _Toc43279129 \h </w:instrText>
             </w:r>
             <w:r>
               <w:rPr>
@@ -3763,7 +3780,7 @@
               <w:lang w:val="en-US" w:eastAsia="en-US"/>
             </w:rPr>
           </w:pPr>
-          <w:hyperlink w:anchor="_Toc43277726" w:history="1">
+          <w:hyperlink w:anchor="_Toc43279130" w:history="1">
             <w:r>
               <w:rPr>
                 <w:rStyle w:val="Hyperlink"/>
@@ -3802,7 +3819,7 @@
               <w:rPr>
                 <w:webHidden/>
               </w:rPr>
-              <w:instrText xml:space="preserve"> PAGEREF _Toc43277726 \h </w:instrText>
+              <w:instrText xml:space="preserve"> PAGEREF _Toc43279130 \h </w:instrText>
             </w:r>
             <w:r>
               <w:rPr>
@@ -3841,7 +3858,7 @@
               <w:lang w:val="en-US" w:eastAsia="en-US"/>
             </w:rPr>
           </w:pPr>
-          <w:hyperlink w:anchor="_Toc43277727" w:history="1">
+          <w:hyperlink w:anchor="_Toc43279131" w:history="1">
             <w:r>
               <w:rPr>
                 <w:rStyle w:val="Hyperlink"/>
@@ -3865,7 +3882,7 @@
               <w:rPr>
                 <w:webHidden/>
               </w:rPr>
-              <w:instrText xml:space="preserve"> PAGEREF _Toc43277727 \h </w:instrText>
+              <w:instrText xml:space="preserve"> PAGEREF _Toc43279131 \h </w:instrText>
             </w:r>
             <w:r>
               <w:rPr>
@@ -3922,23 +3939,25 @@
         </w:rPr>
         <w:br w:type="page"/>
       </w:r>
+      <w:bookmarkStart w:id="3" w:name="_GoBack"/>
+      <w:bookmarkEnd w:id="3"/>
     </w:p>
     <w:p>
       <w:pPr>
         <w:pStyle w:val="Heading1"/>
         <w:jc w:val="center"/>
       </w:pPr>
-      <w:bookmarkStart w:id="3" w:name="OLE_LINK14"/>
-      <w:bookmarkStart w:id="4" w:name="OLE_LINK15"/>
-      <w:bookmarkStart w:id="5" w:name="_Toc43277684"/>
+      <w:bookmarkStart w:id="4" w:name="OLE_LINK14"/>
+      <w:bookmarkStart w:id="5" w:name="OLE_LINK15"/>
+      <w:bookmarkStart w:id="6" w:name="_Toc43279088"/>
       <w:r>
         <w:lastRenderedPageBreak/>
         <w:t>MỤC LỤC HÌNH ẢNH</w:t>
       </w:r>
-      <w:bookmarkEnd w:id="5"/>
-    </w:p>
-    <w:bookmarkEnd w:id="3"/>
+      <w:bookmarkEnd w:id="6"/>
+    </w:p>
     <w:bookmarkEnd w:id="4"/>
+    <w:bookmarkEnd w:id="5"/>
     <w:p>
       <w:pPr>
         <w:pStyle w:val="TableofFigures"/>
@@ -3972,24 +3991,12 @@
         </w:rPr>
         <w:fldChar w:fldCharType="separate"/>
       </w:r>
-      <w:hyperlink w:anchor="_Toc43277728" w:history="1">
+      <w:hyperlink w:anchor="_Toc43279063" w:history="1">
         <w:r>
           <w:rPr>
             <w:rStyle w:val="Hyperlink"/>
           </w:rPr>
-          <w:t>Hình 3.1  S</w:t>
-        </w:r>
-        <w:r>
-          <w:rPr>
-            <w:rStyle w:val="Hyperlink"/>
-          </w:rPr>
-          <w:t>ơ</w:t>
-        </w:r>
-        <w:r>
-          <w:rPr>
-            <w:rStyle w:val="Hyperlink"/>
-          </w:rPr>
-          <w:t xml:space="preserve"> đồ mối quan hệ thực thể</w:t>
+          <w:t>Hình 3.1 Sơ đồ mối quan hệ thực thể</w:t>
         </w:r>
         <w:r>
           <w:rPr>
@@ -4007,7 +4014,7 @@
           <w:rPr>
             <w:webHidden/>
           </w:rPr>
-          <w:instrText xml:space="preserve"> PAGEREF _Toc43277728 \h </w:instrText>
+          <w:instrText xml:space="preserve"> PAGEREF _Toc43279063 \h </w:instrText>
         </w:r>
         <w:r>
           <w:rPr>
@@ -4046,7 +4053,7 @@
           <w:lang w:val="en-US" w:eastAsia="en-US"/>
         </w:rPr>
       </w:pPr>
-      <w:hyperlink w:anchor="_Toc43277729" w:history="1">
+      <w:hyperlink w:anchor="_Toc43279064" w:history="1">
         <w:r>
           <w:rPr>
             <w:rStyle w:val="Hyperlink"/>
@@ -4069,7 +4076,7 @@
           <w:rPr>
             <w:webHidden/>
           </w:rPr>
-          <w:instrText xml:space="preserve"> PAGEREF _Toc43277729 \h </w:instrText>
+          <w:instrText xml:space="preserve"> PAGEREF _Toc43279064 \h </w:instrText>
         </w:r>
         <w:r>
           <w:rPr>
@@ -4108,7 +4115,7 @@
           <w:lang w:val="en-US" w:eastAsia="en-US"/>
         </w:rPr>
       </w:pPr>
-      <w:hyperlink w:anchor="_Toc43277730" w:history="1">
+      <w:hyperlink w:anchor="_Toc43279065" w:history="1">
         <w:r>
           <w:rPr>
             <w:rStyle w:val="Hyperlink"/>
@@ -4138,7 +4145,7 @@
           <w:rPr>
             <w:webHidden/>
           </w:rPr>
-          <w:instrText xml:space="preserve"> PAGEREF _Toc43277730 \h </w:instrText>
+          <w:instrText xml:space="preserve"> PAGEREF _Toc43279065 \h </w:instrText>
         </w:r>
         <w:r>
           <w:rPr>
@@ -4177,7 +4184,7 @@
           <w:lang w:val="en-US" w:eastAsia="en-US"/>
         </w:rPr>
       </w:pPr>
-      <w:hyperlink w:anchor="_Toc43277731" w:history="1">
+      <w:hyperlink w:anchor="_Toc43279066" w:history="1">
         <w:r>
           <w:rPr>
             <w:rStyle w:val="Hyperlink"/>
@@ -4207,7 +4214,7 @@
           <w:rPr>
             <w:webHidden/>
           </w:rPr>
-          <w:instrText xml:space="preserve"> PAGEREF _Toc43277731 \h </w:instrText>
+          <w:instrText xml:space="preserve"> PAGEREF _Toc43279066 \h </w:instrText>
         </w:r>
         <w:r>
           <w:rPr>
@@ -4246,7 +4253,7 @@
           <w:lang w:val="en-US" w:eastAsia="en-US"/>
         </w:rPr>
       </w:pPr>
-      <w:hyperlink w:anchor="_Toc43277732" w:history="1">
+      <w:hyperlink w:anchor="_Toc43279067" w:history="1">
         <w:r>
           <w:rPr>
             <w:rStyle w:val="Hyperlink"/>
@@ -4276,7 +4283,7 @@
           <w:rPr>
             <w:webHidden/>
           </w:rPr>
-          <w:instrText xml:space="preserve"> PAGEREF _Toc43277732 \h </w:instrText>
+          <w:instrText xml:space="preserve"> PAGEREF _Toc43279067 \h </w:instrText>
         </w:r>
         <w:r>
           <w:rPr>
@@ -4315,7 +4322,7 @@
           <w:lang w:val="en-US" w:eastAsia="en-US"/>
         </w:rPr>
       </w:pPr>
-      <w:hyperlink w:anchor="_Toc43277733" w:history="1">
+      <w:hyperlink w:anchor="_Toc43279068" w:history="1">
         <w:r>
           <w:rPr>
             <w:rStyle w:val="Hyperlink"/>
@@ -4345,7 +4352,7 @@
           <w:rPr>
             <w:webHidden/>
           </w:rPr>
-          <w:instrText xml:space="preserve"> PAGEREF _Toc43277733 \h </w:instrText>
+          <w:instrText xml:space="preserve"> PAGEREF _Toc43279068 \h </w:instrText>
         </w:r>
         <w:r>
           <w:rPr>
@@ -4384,7 +4391,7 @@
           <w:lang w:val="en-US" w:eastAsia="en-US"/>
         </w:rPr>
       </w:pPr>
-      <w:hyperlink w:anchor="_Toc43277734" w:history="1">
+      <w:hyperlink w:anchor="_Toc43279069" w:history="1">
         <w:r>
           <w:rPr>
             <w:rStyle w:val="Hyperlink"/>
@@ -4414,7 +4421,7 @@
           <w:rPr>
             <w:webHidden/>
           </w:rPr>
-          <w:instrText xml:space="preserve"> PAGEREF _Toc43277734 \h </w:instrText>
+          <w:instrText xml:space="preserve"> PAGEREF _Toc43279069 \h </w:instrText>
         </w:r>
         <w:r>
           <w:rPr>
@@ -4453,7 +4460,7 @@
           <w:lang w:val="en-US" w:eastAsia="en-US"/>
         </w:rPr>
       </w:pPr>
-      <w:hyperlink w:anchor="_Toc43277735" w:history="1">
+      <w:hyperlink w:anchor="_Toc43279070" w:history="1">
         <w:r>
           <w:rPr>
             <w:rStyle w:val="Hyperlink"/>
@@ -4483,7 +4490,7 @@
           <w:rPr>
             <w:webHidden/>
           </w:rPr>
-          <w:instrText xml:space="preserve"> PAGEREF _Toc43277735 \h </w:instrText>
+          <w:instrText xml:space="preserve"> PAGEREF _Toc43279070 \h </w:instrText>
         </w:r>
         <w:r>
           <w:rPr>
@@ -4522,7 +4529,7 @@
           <w:lang w:val="en-US" w:eastAsia="en-US"/>
         </w:rPr>
       </w:pPr>
-      <w:hyperlink w:anchor="_Toc43277736" w:history="1">
+      <w:hyperlink w:anchor="_Toc43279071" w:history="1">
         <w:r>
           <w:rPr>
             <w:rStyle w:val="Hyperlink"/>
@@ -4545,7 +4552,7 @@
           <w:rPr>
             <w:webHidden/>
           </w:rPr>
-          <w:instrText xml:space="preserve"> PAGEREF _Toc43277736 \h </w:instrText>
+          <w:instrText xml:space="preserve"> PAGEREF _Toc43279071 \h </w:instrText>
         </w:r>
         <w:r>
           <w:rPr>
@@ -4584,7 +4591,7 @@
           <w:lang w:val="en-US" w:eastAsia="en-US"/>
         </w:rPr>
       </w:pPr>
-      <w:hyperlink w:anchor="_Toc43277737" w:history="1">
+      <w:hyperlink w:anchor="_Toc43279072" w:history="1">
         <w:r>
           <w:rPr>
             <w:rStyle w:val="Hyperlink"/>
@@ -4607,7 +4614,7 @@
           <w:rPr>
             <w:webHidden/>
           </w:rPr>
-          <w:instrText xml:space="preserve"> PAGEREF _Toc43277737 \h </w:instrText>
+          <w:instrText xml:space="preserve"> PAGEREF _Toc43279072 \h </w:instrText>
         </w:r>
         <w:r>
           <w:rPr>
@@ -4646,7 +4653,7 @@
           <w:lang w:val="en-US" w:eastAsia="en-US"/>
         </w:rPr>
       </w:pPr>
-      <w:hyperlink w:anchor="_Toc43277738" w:history="1">
+      <w:hyperlink w:anchor="_Toc43279073" w:history="1">
         <w:r>
           <w:rPr>
             <w:rStyle w:val="Hyperlink"/>
@@ -4669,7 +4676,7 @@
           <w:rPr>
             <w:webHidden/>
           </w:rPr>
-          <w:instrText xml:space="preserve"> PAGEREF _Toc43277738 \h </w:instrText>
+          <w:instrText xml:space="preserve"> PAGEREF _Toc43279073 \h </w:instrText>
         </w:r>
         <w:r>
           <w:rPr>
@@ -4708,7 +4715,7 @@
           <w:lang w:val="en-US" w:eastAsia="en-US"/>
         </w:rPr>
       </w:pPr>
-      <w:hyperlink w:anchor="_Toc43277739" w:history="1">
+      <w:hyperlink w:anchor="_Toc43279074" w:history="1">
         <w:r>
           <w:rPr>
             <w:rStyle w:val="Hyperlink"/>
@@ -4731,7 +4738,7 @@
           <w:rPr>
             <w:webHidden/>
           </w:rPr>
-          <w:instrText xml:space="preserve"> PAGEREF _Toc43277739 \h </w:instrText>
+          <w:instrText xml:space="preserve"> PAGEREF _Toc43279074 \h </w:instrText>
         </w:r>
         <w:r>
           <w:rPr>
@@ -4770,7 +4777,7 @@
           <w:lang w:val="en-US" w:eastAsia="en-US"/>
         </w:rPr>
       </w:pPr>
-      <w:hyperlink w:anchor="_Toc43277740" w:history="1">
+      <w:hyperlink w:anchor="_Toc43279075" w:history="1">
         <w:r>
           <w:rPr>
             <w:rStyle w:val="Hyperlink"/>
@@ -4793,7 +4800,7 @@
           <w:rPr>
             <w:webHidden/>
           </w:rPr>
-          <w:instrText xml:space="preserve"> PAGEREF _Toc43277740 \h </w:instrText>
+          <w:instrText xml:space="preserve"> PAGEREF _Toc43279075 \h </w:instrText>
         </w:r>
         <w:r>
           <w:rPr>
@@ -4832,7 +4839,7 @@
           <w:lang w:val="en-US" w:eastAsia="en-US"/>
         </w:rPr>
       </w:pPr>
-      <w:hyperlink w:anchor="_Toc43277741" w:history="1">
+      <w:hyperlink w:anchor="_Toc43279076" w:history="1">
         <w:r>
           <w:rPr>
             <w:rStyle w:val="Hyperlink"/>
@@ -4855,7 +4862,7 @@
           <w:rPr>
             <w:webHidden/>
           </w:rPr>
-          <w:instrText xml:space="preserve"> PAGEREF _Toc43277741 \h </w:instrText>
+          <w:instrText xml:space="preserve"> PAGEREF _Toc43279076 \h </w:instrText>
         </w:r>
         <w:r>
           <w:rPr>
@@ -4894,7 +4901,7 @@
           <w:lang w:val="en-US" w:eastAsia="en-US"/>
         </w:rPr>
       </w:pPr>
-      <w:hyperlink w:anchor="_Toc43277742" w:history="1">
+      <w:hyperlink w:anchor="_Toc43279077" w:history="1">
         <w:r>
           <w:rPr>
             <w:rStyle w:val="Hyperlink"/>
@@ -4917,7 +4924,7 @@
           <w:rPr>
             <w:webHidden/>
           </w:rPr>
-          <w:instrText xml:space="preserve"> PAGEREF _Toc43277742 \h </w:instrText>
+          <w:instrText xml:space="preserve"> PAGEREF _Toc43279077 \h </w:instrText>
         </w:r>
         <w:r>
           <w:rPr>
@@ -4956,7 +4963,7 @@
           <w:lang w:val="en-US" w:eastAsia="en-US"/>
         </w:rPr>
       </w:pPr>
-      <w:hyperlink w:anchor="_Toc43277743" w:history="1">
+      <w:hyperlink w:anchor="_Toc43279078" w:history="1">
         <w:r>
           <w:rPr>
             <w:rStyle w:val="Hyperlink"/>
@@ -4999,7 +5006,7 @@
           <w:rPr>
             <w:webHidden/>
           </w:rPr>
-          <w:instrText xml:space="preserve"> PAGEREF _Toc43277743 \h </w:instrText>
+          <w:instrText xml:space="preserve"> PAGEREF _Toc43279078 \h </w:instrText>
         </w:r>
         <w:r>
           <w:rPr>
@@ -5038,7 +5045,7 @@
           <w:lang w:val="en-US" w:eastAsia="en-US"/>
         </w:rPr>
       </w:pPr>
-      <w:hyperlink w:anchor="_Toc43277744" w:history="1">
+      <w:hyperlink w:anchor="_Toc43279079" w:history="1">
         <w:r>
           <w:rPr>
             <w:rStyle w:val="Hyperlink"/>
@@ -5068,7 +5075,7 @@
           <w:rPr>
             <w:webHidden/>
           </w:rPr>
-          <w:instrText xml:space="preserve"> PAGEREF _Toc43277744 \h </w:instrText>
+          <w:instrText xml:space="preserve"> PAGEREF _Toc43279079 \h </w:instrText>
         </w:r>
         <w:r>
           <w:rPr>
@@ -5107,7 +5114,7 @@
           <w:lang w:val="en-US" w:eastAsia="en-US"/>
         </w:rPr>
       </w:pPr>
-      <w:hyperlink w:anchor="_Toc43277745" w:history="1">
+      <w:hyperlink w:anchor="_Toc43279080" w:history="1">
         <w:r>
           <w:rPr>
             <w:rStyle w:val="Hyperlink"/>
@@ -5130,7 +5137,7 @@
           <w:rPr>
             <w:webHidden/>
           </w:rPr>
-          <w:instrText xml:space="preserve"> PAGEREF _Toc43277745 \h </w:instrText>
+          <w:instrText xml:space="preserve"> PAGEREF _Toc43279080 \h </w:instrText>
         </w:r>
         <w:r>
           <w:rPr>
@@ -5169,7 +5176,7 @@
           <w:lang w:val="en-US" w:eastAsia="en-US"/>
         </w:rPr>
       </w:pPr>
-      <w:hyperlink w:anchor="_Toc43277746" w:history="1">
+      <w:hyperlink w:anchor="_Toc43279081" w:history="1">
         <w:r>
           <w:rPr>
             <w:rStyle w:val="Hyperlink"/>
@@ -5192,7 +5199,7 @@
           <w:rPr>
             <w:webHidden/>
           </w:rPr>
-          <w:instrText xml:space="preserve"> PAGEREF _Toc43277746 \h </w:instrText>
+          <w:instrText xml:space="preserve"> PAGEREF _Toc43279081 \h </w:instrText>
         </w:r>
         <w:r>
           <w:rPr>
@@ -5231,7 +5238,7 @@
           <w:lang w:val="en-US" w:eastAsia="en-US"/>
         </w:rPr>
       </w:pPr>
-      <w:hyperlink w:anchor="_Toc43277747" w:history="1">
+      <w:hyperlink w:anchor="_Toc43279082" w:history="1">
         <w:r>
           <w:rPr>
             <w:rStyle w:val="Hyperlink"/>
@@ -5254,7 +5261,7 @@
           <w:rPr>
             <w:webHidden/>
           </w:rPr>
-          <w:instrText xml:space="preserve"> PAGEREF _Toc43277747 \h </w:instrText>
+          <w:instrText xml:space="preserve"> PAGEREF _Toc43279082 \h </w:instrText>
         </w:r>
         <w:r>
           <w:rPr>
@@ -5293,7 +5300,7 @@
           <w:lang w:val="en-US" w:eastAsia="en-US"/>
         </w:rPr>
       </w:pPr>
-      <w:hyperlink w:anchor="_Toc43277748" w:history="1">
+      <w:hyperlink w:anchor="_Toc43279083" w:history="1">
         <w:r>
           <w:rPr>
             <w:rStyle w:val="Hyperlink"/>
@@ -5316,7 +5323,7 @@
           <w:rPr>
             <w:webHidden/>
           </w:rPr>
-          <w:instrText xml:space="preserve"> PAGEREF _Toc43277748 \h </w:instrText>
+          <w:instrText xml:space="preserve"> PAGEREF _Toc43279083 \h </w:instrText>
         </w:r>
         <w:r>
           <w:rPr>
@@ -5355,7 +5362,7 @@
           <w:lang w:val="en-US" w:eastAsia="en-US"/>
         </w:rPr>
       </w:pPr>
-      <w:hyperlink w:anchor="_Toc43277749" w:history="1">
+      <w:hyperlink w:anchor="_Toc43279084" w:history="1">
         <w:r>
           <w:rPr>
             <w:rStyle w:val="Hyperlink"/>
@@ -5378,7 +5385,7 @@
           <w:rPr>
             <w:webHidden/>
           </w:rPr>
-          <w:instrText xml:space="preserve"> PAGEREF _Toc43277749 \h </w:instrText>
+          <w:instrText xml:space="preserve"> PAGEREF _Toc43279084 \h </w:instrText>
         </w:r>
         <w:r>
           <w:rPr>
@@ -5417,7 +5424,7 @@
           <w:lang w:val="en-US" w:eastAsia="en-US"/>
         </w:rPr>
       </w:pPr>
-      <w:hyperlink w:anchor="_Toc43277750" w:history="1">
+      <w:hyperlink w:anchor="_Toc43279085" w:history="1">
         <w:r>
           <w:rPr>
             <w:rStyle w:val="Hyperlink"/>
@@ -5440,7 +5447,7 @@
           <w:rPr>
             <w:webHidden/>
           </w:rPr>
-          <w:instrText xml:space="preserve"> PAGEREF _Toc43277750 \h </w:instrText>
+          <w:instrText xml:space="preserve"> PAGEREF _Toc43279085 \h </w:instrText>
         </w:r>
         <w:r>
           <w:rPr>
@@ -5507,7 +5514,7 @@
           <w:lang w:val="en-US"/>
         </w:rPr>
       </w:pPr>
-      <w:bookmarkStart w:id="6" w:name="_Toc43277685"/>
+      <w:bookmarkStart w:id="7" w:name="_Toc43279089"/>
       <w:r>
         <w:lastRenderedPageBreak/>
         <w:t>MỤC LỤ</w:t>
@@ -5518,7 +5525,7 @@
         </w:rPr>
         <w:t>C BẢNG</w:t>
       </w:r>
-      <w:bookmarkEnd w:id="6"/>
+      <w:bookmarkEnd w:id="7"/>
     </w:p>
     <w:p>
       <w:pPr>
@@ -5553,7 +5560,7 @@
         </w:rPr>
         <w:fldChar w:fldCharType="separate"/>
       </w:r>
-      <w:hyperlink w:anchor="_Toc43277751" w:history="1">
+      <w:hyperlink w:anchor="_Toc43279051" w:history="1">
         <w:r>
           <w:rPr>
             <w:rStyle w:val="Hyperlink"/>
@@ -5583,7 +5590,7 @@
           <w:rPr>
             <w:webHidden/>
           </w:rPr>
-          <w:instrText xml:space="preserve"> PAGEREF _Toc43277751 \h </w:instrText>
+          <w:instrText xml:space="preserve"> PAGEREF _Toc43279051 \h </w:instrText>
         </w:r>
         <w:r>
           <w:rPr>
@@ -5622,7 +5629,7 @@
           <w:lang w:val="en-US" w:eastAsia="en-US"/>
         </w:rPr>
       </w:pPr>
-      <w:hyperlink w:anchor="_Toc43277752" w:history="1">
+      <w:hyperlink w:anchor="_Toc43279052" w:history="1">
         <w:r>
           <w:rPr>
             <w:rStyle w:val="Hyperlink"/>
@@ -5652,7 +5659,7 @@
           <w:rPr>
             <w:webHidden/>
           </w:rPr>
-          <w:instrText xml:space="preserve"> PAGEREF _Toc43277752 \h </w:instrText>
+          <w:instrText xml:space="preserve"> PAGEREF _Toc43279052 \h </w:instrText>
         </w:r>
         <w:r>
           <w:rPr>
@@ -5691,7 +5698,7 @@
           <w:lang w:val="en-US" w:eastAsia="en-US"/>
         </w:rPr>
       </w:pPr>
-      <w:hyperlink w:anchor="_Toc43277753" w:history="1">
+      <w:hyperlink w:anchor="_Toc43279053" w:history="1">
         <w:r>
           <w:rPr>
             <w:rStyle w:val="Hyperlink"/>
@@ -5721,7 +5728,7 @@
           <w:rPr>
             <w:webHidden/>
           </w:rPr>
-          <w:instrText xml:space="preserve"> PAGEREF _Toc43277753 \h </w:instrText>
+          <w:instrText xml:space="preserve"> PAGEREF _Toc43279053 \h </w:instrText>
         </w:r>
         <w:r>
           <w:rPr>
@@ -5760,7 +5767,7 @@
           <w:lang w:val="en-US" w:eastAsia="en-US"/>
         </w:rPr>
       </w:pPr>
-      <w:hyperlink w:anchor="_Toc43277754" w:history="1">
+      <w:hyperlink w:anchor="_Toc43279054" w:history="1">
         <w:r>
           <w:rPr>
             <w:rStyle w:val="Hyperlink"/>
@@ -5783,7 +5790,7 @@
           <w:rPr>
             <w:webHidden/>
           </w:rPr>
-          <w:instrText xml:space="preserve"> PAGEREF _Toc43277754 \h </w:instrText>
+          <w:instrText xml:space="preserve"> PAGEREF _Toc43279054 \h </w:instrText>
         </w:r>
         <w:r>
           <w:rPr>
@@ -5822,7 +5829,7 @@
           <w:lang w:val="en-US" w:eastAsia="en-US"/>
         </w:rPr>
       </w:pPr>
-      <w:hyperlink w:anchor="_Toc43277755" w:history="1">
+      <w:hyperlink w:anchor="_Toc43279055" w:history="1">
         <w:r>
           <w:rPr>
             <w:rStyle w:val="Hyperlink"/>
@@ -5845,7 +5852,7 @@
           <w:rPr>
             <w:webHidden/>
           </w:rPr>
-          <w:instrText xml:space="preserve"> PAGEREF _Toc43277755 \h </w:instrText>
+          <w:instrText xml:space="preserve"> PAGEREF _Toc43279055 \h </w:instrText>
         </w:r>
         <w:r>
           <w:rPr>
@@ -5884,7 +5891,7 @@
           <w:lang w:val="en-US" w:eastAsia="en-US"/>
         </w:rPr>
       </w:pPr>
-      <w:hyperlink w:anchor="_Toc43277756" w:history="1">
+      <w:hyperlink w:anchor="_Toc43279056" w:history="1">
         <w:r>
           <w:rPr>
             <w:rStyle w:val="Hyperlink"/>
@@ -5914,7 +5921,7 @@
           <w:rPr>
             <w:webHidden/>
           </w:rPr>
-          <w:instrText xml:space="preserve"> PAGEREF _Toc43277756 \h </w:instrText>
+          <w:instrText xml:space="preserve"> PAGEREF _Toc43279056 \h </w:instrText>
         </w:r>
         <w:r>
           <w:rPr>
@@ -5953,7 +5960,7 @@
           <w:lang w:val="en-US" w:eastAsia="en-US"/>
         </w:rPr>
       </w:pPr>
-      <w:hyperlink w:anchor="_Toc43277757" w:history="1">
+      <w:hyperlink w:anchor="_Toc43279057" w:history="1">
         <w:r>
           <w:rPr>
             <w:rStyle w:val="Hyperlink"/>
@@ -5983,7 +5990,7 @@
           <w:rPr>
             <w:webHidden/>
           </w:rPr>
-          <w:instrText xml:space="preserve"> PAGEREF _Toc43277757 \h </w:instrText>
+          <w:instrText xml:space="preserve"> PAGEREF _Toc43279057 \h </w:instrText>
         </w:r>
         <w:r>
           <w:rPr>
@@ -6022,7 +6029,7 @@
           <w:lang w:val="en-US" w:eastAsia="en-US"/>
         </w:rPr>
       </w:pPr>
-      <w:hyperlink w:anchor="_Toc43277758" w:history="1">
+      <w:hyperlink w:anchor="_Toc43279058" w:history="1">
         <w:r>
           <w:rPr>
             <w:rStyle w:val="Hyperlink"/>
@@ -6052,7 +6059,7 @@
           <w:rPr>
             <w:webHidden/>
           </w:rPr>
-          <w:instrText xml:space="preserve"> PAGEREF _Toc43277758 \h </w:instrText>
+          <w:instrText xml:space="preserve"> PAGEREF _Toc43279058 \h </w:instrText>
         </w:r>
         <w:r>
           <w:rPr>
@@ -6091,7 +6098,7 @@
           <w:lang w:val="en-US" w:eastAsia="en-US"/>
         </w:rPr>
       </w:pPr>
-      <w:hyperlink w:anchor="_Toc43277759" w:history="1">
+      <w:hyperlink w:anchor="_Toc43279059" w:history="1">
         <w:r>
           <w:rPr>
             <w:rStyle w:val="Hyperlink"/>
@@ -6121,7 +6128,7 @@
           <w:rPr>
             <w:webHidden/>
           </w:rPr>
-          <w:instrText xml:space="preserve"> PAGEREF _Toc43277759 \h </w:instrText>
+          <w:instrText xml:space="preserve"> PAGEREF _Toc43279059 \h </w:instrText>
         </w:r>
         <w:r>
           <w:rPr>
@@ -6160,7 +6167,7 @@
           <w:lang w:val="en-US" w:eastAsia="en-US"/>
         </w:rPr>
       </w:pPr>
-      <w:hyperlink w:anchor="_Toc43277760" w:history="1">
+      <w:hyperlink w:anchor="_Toc43279060" w:history="1">
         <w:r>
           <w:rPr>
             <w:rStyle w:val="Hyperlink"/>
@@ -6190,7 +6197,7 @@
           <w:rPr>
             <w:webHidden/>
           </w:rPr>
-          <w:instrText xml:space="preserve"> PAGEREF _Toc43277760 \h </w:instrText>
+          <w:instrText xml:space="preserve"> PAGEREF _Toc43279060 \h </w:instrText>
         </w:r>
         <w:r>
           <w:rPr>
@@ -6229,7 +6236,7 @@
           <w:lang w:val="en-US" w:eastAsia="en-US"/>
         </w:rPr>
       </w:pPr>
-      <w:hyperlink w:anchor="_Toc43277761" w:history="1">
+      <w:hyperlink w:anchor="_Toc43279061" w:history="1">
         <w:r>
           <w:rPr>
             <w:rStyle w:val="Hyperlink"/>
@@ -6259,7 +6266,7 @@
           <w:rPr>
             <w:webHidden/>
           </w:rPr>
-          <w:instrText xml:space="preserve"> PAGEREF _Toc43277761 \h </w:instrText>
+          <w:instrText xml:space="preserve"> PAGEREF _Toc43279061 \h </w:instrText>
         </w:r>
         <w:r>
           <w:rPr>
@@ -6298,7 +6305,7 @@
           <w:lang w:val="en-US" w:eastAsia="en-US"/>
         </w:rPr>
       </w:pPr>
-      <w:hyperlink w:anchor="_Toc43277762" w:history="1">
+      <w:hyperlink w:anchor="_Toc43279062" w:history="1">
         <w:r>
           <w:rPr>
             <w:rStyle w:val="Hyperlink"/>
@@ -6328,7 +6335,7 @@
           <w:rPr>
             <w:webHidden/>
           </w:rPr>
-          <w:instrText xml:space="preserve"> PAGEREF _Toc43277762 \h </w:instrText>
+          <w:instrText xml:space="preserve"> PAGEREF _Toc43279062 \h </w:instrText>
         </w:r>
         <w:r>
           <w:rPr>
@@ -6420,45 +6427,12 @@
           <w:numId w:val="2"/>
         </w:numPr>
       </w:pPr>
-      <w:bookmarkStart w:id="7" w:name="_Toc43277686"/>
+      <w:bookmarkStart w:id="8" w:name="_Toc43279090"/>
       <w:r>
         <w:lastRenderedPageBreak/>
         <w:t>TỔNG QUAN</w:t>
       </w:r>
-      <w:bookmarkEnd w:id="7"/>
-    </w:p>
-    <w:p>
-      <w:pPr>
-        <w:pStyle w:val="Heading1"/>
-        <w:numPr>
-          <w:ilvl w:val="1"/>
-          <w:numId w:val="2"/>
-        </w:numPr>
-      </w:pPr>
-      <w:bookmarkStart w:id="8" w:name="_Toc26539215"/>
-      <w:bookmarkStart w:id="9" w:name="_Toc42717260"/>
-      <w:bookmarkStart w:id="10" w:name="_Toc43277687"/>
-      <w:r>
-        <w:t>Tổng quan về đề tài</w:t>
-      </w:r>
       <w:bookmarkEnd w:id="8"/>
-      <w:bookmarkEnd w:id="9"/>
-      <w:bookmarkEnd w:id="10"/>
-    </w:p>
-    <w:p>
-      <w:r>
-        <w:t>Nghiên cứu về việc ứng dụng nền tảng công nghệ thông tin vào việc quản lý, giải quyết các công việc của đời sống hằng ngày, hiểu biết thêm về công việc quản lý đồ án sinh viên, cách hoạt động của nó trong hiện tại cũng như là việc quản lí website.</w:t>
-      </w:r>
-    </w:p>
-    <w:p>
-      <w:r>
-        <w:t>Nghiên cứu về công nghệ làm web bằng Nodejs, SQLServervà các phần mềm khác, ứng dụng bổ trợ như Github, Git, ứng dụng vào việc viết ra một Website qunar lý với các chức năng cơ bản.</w:t>
-      </w:r>
-    </w:p>
-    <w:p>
-      <w:r>
-        <w:t>Nghiên cứu về các nền tảng để lập trình bằng Nodejs và các công nghệ hỗ trợ khác bồi dưỡng thêm kỹ năng để phát triển bản thân hơn.</w:t>
-      </w:r>
     </w:p>
     <w:p>
       <w:pPr>
@@ -6468,34 +6442,29 @@
           <w:numId w:val="2"/>
         </w:numPr>
       </w:pPr>
-      <w:bookmarkStart w:id="11" w:name="_Toc26539216"/>
-      <w:bookmarkStart w:id="12" w:name="_Toc42717261"/>
-      <w:bookmarkStart w:id="13" w:name="_Toc43277688"/>
-      <w:r>
-        <w:t>Khảo sát thực trạng</w:t>
-      </w:r>
+      <w:bookmarkStart w:id="9" w:name="_Toc26539215"/>
+      <w:bookmarkStart w:id="10" w:name="_Toc42717260"/>
+      <w:bookmarkStart w:id="11" w:name="_Toc43279091"/>
+      <w:r>
+        <w:t>Tổng quan về đề tài</w:t>
+      </w:r>
+      <w:bookmarkEnd w:id="9"/>
+      <w:bookmarkEnd w:id="10"/>
       <w:bookmarkEnd w:id="11"/>
-      <w:bookmarkEnd w:id="12"/>
-      <w:bookmarkEnd w:id="13"/>
-    </w:p>
-    <w:p>
-      <w:r>
-        <w:t>Khi khảo sát thực tế tại các Website các trường học khác, sinh viên hiện tại đang tham gia nộp đồ án bằng hình thức gặp trực tiếp giảng viên chủ nhiệm.</w:t>
-      </w:r>
-    </w:p>
-    <w:p>
-      <w:r>
-        <w:t>Điều này đôi khi gây khó khăn khi sinh viên không có thời gian hoặc địa điểm gây bất lợi cho sinh viên, giảng viên phải trực tiếp giải quyết từng nhóm sinh viên dẫn đến việc mất thời gian của giảng viên.</w:t>
-      </w:r>
-    </w:p>
-    <w:p>
-      <w:r>
-        <w:t>Vì vậy đề tài “Website quản lý đồ án sinh viên” hướng đến việc tin học hóa việc quản lý đồ án, không chỉ giúp sinh viên nộp đồ án nhanh nhất và dễ dàng nhất, website còn hỗ trợ Giảng viên và các nhân viên khoa công nghệ thông tin quản lý đồ án của sinh viên một cách nhanh chóng và minh bạch.</w:t>
-      </w:r>
-    </w:p>
-    <w:p>
-      <w:r>
-        <w:br w:type="page"/>
+    </w:p>
+    <w:p>
+      <w:r>
+        <w:t>Nghiên cứu về việc ứng dụng nền tảng công nghệ thông tin vào việc quản lý, giải quyết các công việc của đời sống hằng ngày, hiểu biết thêm về công việc quản lý đồ án sinh viên, cách hoạt động của nó trong hiện tại cũng như là việc quản lí website.</w:t>
+      </w:r>
+    </w:p>
+    <w:p>
+      <w:r>
+        <w:t>Nghiên cứu về công nghệ làm hệ thống bằng ASP.NET Core và SQL Server và các phần mềm khác, ứng dụng bổ trợ như Github, Git, ứng dụng vào việc viết ra một Website qunar lý với các chức năng cơ bản.</w:t>
+      </w:r>
+    </w:p>
+    <w:p>
+      <w:r>
+        <w:t>Nghiên cứu về các nền tảng để lập trình bằng C#, Javascript và các công nghệ hỗ trợ khác bồi dưỡng thêm kỹ năng để phát triển bản thân hơn.</w:t>
       </w:r>
     </w:p>
     <w:p>
@@ -6506,16 +6475,54 @@
           <w:numId w:val="2"/>
         </w:numPr>
       </w:pPr>
-      <w:bookmarkStart w:id="14" w:name="_Toc26539217"/>
-      <w:bookmarkStart w:id="15" w:name="_Toc42717262"/>
-      <w:bookmarkStart w:id="16" w:name="_Toc43277689"/>
+      <w:bookmarkStart w:id="12" w:name="_Toc26539216"/>
+      <w:bookmarkStart w:id="13" w:name="_Toc42717261"/>
+      <w:bookmarkStart w:id="14" w:name="_Toc43279092"/>
+      <w:r>
+        <w:t>Khảo sát thực trạng</w:t>
+      </w:r>
+      <w:bookmarkEnd w:id="12"/>
+      <w:bookmarkEnd w:id="13"/>
+      <w:bookmarkEnd w:id="14"/>
+    </w:p>
+    <w:p>
+      <w:r>
+        <w:t>Khi khảo sát thực tế tại các Website các trường học khác, sinh viên hiện tại đang tham gia nộp đồ án bằng hình thức gặp trực tiếp giảng viên chủ nhiệm.</w:t>
+      </w:r>
+    </w:p>
+    <w:p>
+      <w:r>
+        <w:t>Điều này đôi khi gây khó khăn khi sinh viên không có thời gian hoặc địa điểm gây bất lợi cho sinh viên, giảng viên phải trực tiếp giải quyết từng nhóm sinh viên dẫn đến việc mất thời gian của giảng viên.</w:t>
+      </w:r>
+    </w:p>
+    <w:p>
+      <w:r>
+        <w:t>Vì vậy đề tài “Website quản lý đồ án sinh viên” hướng đến việc tin học hóa việc quản lý đồ án, không chỉ giúp sinh viên nộp đồ án nhanh nhất và dễ dàng nhất, website còn hỗ trợ Giảng viên và các nhân viên khoa công nghệ thông tin quản lý đồ án của sinh viên một cách nhanh chóng và minh bạch.</w:t>
+      </w:r>
+    </w:p>
+    <w:p>
+      <w:r>
+        <w:br w:type="page"/>
+      </w:r>
+    </w:p>
+    <w:p>
+      <w:pPr>
+        <w:pStyle w:val="Heading2"/>
+        <w:numPr>
+          <w:ilvl w:val="1"/>
+          <w:numId w:val="2"/>
+        </w:numPr>
+      </w:pPr>
+      <w:bookmarkStart w:id="15" w:name="_Toc26539217"/>
+      <w:bookmarkStart w:id="16" w:name="_Toc42717262"/>
+      <w:bookmarkStart w:id="17" w:name="_Toc43279093"/>
       <w:r>
         <w:lastRenderedPageBreak/>
         <w:t>Nhiệm vụ của đề tài</w:t>
       </w:r>
-      <w:bookmarkEnd w:id="14"/>
       <w:bookmarkEnd w:id="15"/>
       <w:bookmarkEnd w:id="16"/>
+      <w:bookmarkEnd w:id="17"/>
     </w:p>
     <w:p>
       <w:pPr>
@@ -6623,12 +6630,12 @@
           <w:numId w:val="2"/>
         </w:numPr>
       </w:pPr>
-      <w:bookmarkStart w:id="17" w:name="_Toc43277690"/>
+      <w:bookmarkStart w:id="18" w:name="_Toc43279094"/>
       <w:r>
         <w:lastRenderedPageBreak/>
         <w:t>CƠ SỞ LÝ THUYẾT</w:t>
       </w:r>
-      <w:bookmarkEnd w:id="17"/>
+      <w:bookmarkEnd w:id="18"/>
     </w:p>
     <w:p>
       <w:pPr>
@@ -6638,18 +6645,18 @@
           <w:numId w:val="2"/>
         </w:numPr>
       </w:pPr>
-      <w:bookmarkStart w:id="18" w:name="_Toc26539220"/>
-      <w:bookmarkStart w:id="19" w:name="_Toc42717264"/>
-      <w:bookmarkStart w:id="20" w:name="_Toc43277691"/>
+      <w:bookmarkStart w:id="19" w:name="_Toc26539220"/>
+      <w:bookmarkStart w:id="20" w:name="_Toc42717264"/>
+      <w:bookmarkStart w:id="21" w:name="_Toc43279095"/>
       <w:r>
         <w:t>Giới thiệu về ASP.NET</w:t>
       </w:r>
+      <w:bookmarkEnd w:id="21"/>
+      <w:r>
+        <w:t xml:space="preserve"> </w:t>
+      </w:r>
+      <w:bookmarkEnd w:id="19"/>
       <w:bookmarkEnd w:id="20"/>
-      <w:r>
-        <w:t xml:space="preserve"> </w:t>
-      </w:r>
-      <w:bookmarkEnd w:id="18"/>
-      <w:bookmarkEnd w:id="19"/>
     </w:p>
     <w:p>
       <w:pPr>
@@ -6659,11 +6666,11 @@
           <w:numId w:val="2"/>
         </w:numPr>
       </w:pPr>
-      <w:bookmarkStart w:id="21" w:name="_Toc43277692"/>
+      <w:bookmarkStart w:id="22" w:name="_Toc43279096"/>
       <w:r>
         <w:t>ASP.NET Core</w:t>
       </w:r>
-      <w:bookmarkEnd w:id="21"/>
+      <w:bookmarkEnd w:id="22"/>
     </w:p>
     <w:p>
       <w:pPr>
@@ -6872,14 +6879,14 @@
           <w:shd w:val="clear" w:color="auto" w:fill="FFFFFF"/>
         </w:rPr>
       </w:pPr>
-      <w:bookmarkStart w:id="22" w:name="_Toc43277693"/>
+      <w:bookmarkStart w:id="23" w:name="_Toc43279097"/>
       <w:r>
         <w:rPr>
           <w:shd w:val="clear" w:color="auto" w:fill="FFFFFF"/>
         </w:rPr>
         <w:t>Mô hình MVC</w:t>
       </w:r>
-      <w:bookmarkEnd w:id="22"/>
+      <w:bookmarkEnd w:id="23"/>
     </w:p>
     <w:p>
       <w:pPr>
@@ -7047,22 +7054,9 @@
     <w:p>
       <w:pPr>
         <w:pStyle w:val="Heading4"/>
-        <w:numPr>
-          <w:ilvl w:val="0"/>
-          <w:numId w:val="8"/>
-        </w:numPr>
-        <w:rPr>
-          <w:strike/>
-        </w:rPr>
-      </w:pPr>
-      <w:r>
-        <w:t xml:space="preserve">Sự tương tác giữa các </w:t>
-      </w:r>
-      <w:r>
-        <w:rPr>
-          <w:strike/>
-        </w:rPr>
-        <w:t>thành phần</w:t>
+      </w:pPr>
+      <w:r>
+        <w:t>Sự tương tác giữa các thành phần</w:t>
       </w:r>
     </w:p>
     <w:p>
@@ -7079,20 +7073,16 @@
           <w:rFonts w:cstheme="majorHAnsi"/>
           <w:b w:val="0"/>
           <w:bCs w:val="0"/>
-          <w:strike/>
           <w:color w:val="292B2C"/>
           <w:szCs w:val="26"/>
         </w:rPr>
         <w:t>Controller</w:t>
       </w:r>
       <w:r>
-        <w:rPr>
-          <w:strike/>
-        </w:rPr>
-        <w:t xml:space="preserve"> tương tác với q</w:t>
-      </w:r>
-      <w:r>
-        <w:t xml:space="preserve">ua lại với </w:t>
+        <w:t xml:space="preserve"> tương tác với qua</w:t>
+      </w:r>
+      <w:r>
+        <w:t xml:space="preserve"> lại với </w:t>
       </w:r>
       <w:r>
         <w:rPr>
@@ -7223,11 +7213,11 @@
           <w:numId w:val="2"/>
         </w:numPr>
       </w:pPr>
-      <w:bookmarkStart w:id="23" w:name="_Toc43277694"/>
+      <w:bookmarkStart w:id="24" w:name="_Toc43279098"/>
       <w:r>
         <w:t>Giới thiệu về SQL Server</w:t>
       </w:r>
-      <w:bookmarkEnd w:id="23"/>
+      <w:bookmarkEnd w:id="24"/>
     </w:p>
     <w:p>
       <w:pPr>
@@ -7238,11 +7228,11 @@
         </w:numPr>
         <w:ind w:hanging="796"/>
       </w:pPr>
-      <w:bookmarkStart w:id="24" w:name="_Toc43277695"/>
+      <w:bookmarkStart w:id="25" w:name="_Toc43279099"/>
       <w:r>
         <w:t>Ngôn ngữ truy vấn SQL</w:t>
       </w:r>
-      <w:bookmarkEnd w:id="24"/>
+      <w:bookmarkEnd w:id="25"/>
     </w:p>
     <w:p>
       <w:r>
@@ -7263,12 +7253,12 @@
         </w:numPr>
         <w:ind w:hanging="796"/>
       </w:pPr>
-      <w:bookmarkStart w:id="25" w:name="_Toc43277696"/>
+      <w:bookmarkStart w:id="26" w:name="_Toc43279100"/>
       <w:r>
         <w:lastRenderedPageBreak/>
         <w:t>Microsoft SQL Server</w:t>
       </w:r>
-      <w:bookmarkEnd w:id="25"/>
+      <w:bookmarkEnd w:id="26"/>
     </w:p>
     <w:p>
       <w:r>
@@ -7396,11 +7386,11 @@
           <w:numId w:val="2"/>
         </w:numPr>
       </w:pPr>
-      <w:bookmarkStart w:id="26" w:name="_Toc43277697"/>
+      <w:bookmarkStart w:id="27" w:name="_Toc43279101"/>
       <w:r>
         <w:t>Giới thiệu về công cụ phát triển và chỉnh sửa</w:t>
       </w:r>
-      <w:bookmarkEnd w:id="26"/>
+      <w:bookmarkEnd w:id="27"/>
     </w:p>
     <w:p>
       <w:pPr>
@@ -7410,11 +7400,11 @@
           <w:numId w:val="2"/>
         </w:numPr>
       </w:pPr>
-      <w:bookmarkStart w:id="27" w:name="_Toc43277698"/>
+      <w:bookmarkStart w:id="28" w:name="_Toc43279102"/>
       <w:r>
         <w:t>Microsoft Visual Studio</w:t>
       </w:r>
-      <w:bookmarkEnd w:id="27"/>
+      <w:bookmarkEnd w:id="28"/>
     </w:p>
     <w:p>
       <w:r>
@@ -7445,11 +7435,11 @@
           <w:numId w:val="2"/>
         </w:numPr>
       </w:pPr>
-      <w:bookmarkStart w:id="28" w:name="_Toc43277699"/>
+      <w:bookmarkStart w:id="29" w:name="_Toc43279103"/>
       <w:r>
         <w:t>Visual Studio Code</w:t>
       </w:r>
-      <w:bookmarkEnd w:id="28"/>
+      <w:bookmarkEnd w:id="29"/>
     </w:p>
     <w:p>
       <w:r>
@@ -7474,12 +7464,12 @@
           <w:numId w:val="2"/>
         </w:numPr>
       </w:pPr>
-      <w:bookmarkStart w:id="29" w:name="_Toc43277700"/>
+      <w:bookmarkStart w:id="30" w:name="_Toc43279104"/>
       <w:r>
         <w:lastRenderedPageBreak/>
         <w:t>PHÂN TÍCH VÀ THIẾT KẾ</w:t>
       </w:r>
-      <w:bookmarkEnd w:id="29"/>
+      <w:bookmarkEnd w:id="30"/>
     </w:p>
     <w:p>
       <w:pPr>
@@ -7489,11 +7479,11 @@
           <w:numId w:val="2"/>
         </w:numPr>
       </w:pPr>
-      <w:bookmarkStart w:id="30" w:name="_Toc43277701"/>
+      <w:bookmarkStart w:id="31" w:name="_Toc43279105"/>
       <w:r>
         <w:t>Mô tả yêu cầu</w:t>
       </w:r>
-      <w:bookmarkEnd w:id="30"/>
+      <w:bookmarkEnd w:id="31"/>
     </w:p>
     <w:p>
       <w:r>
@@ -7815,12 +7805,12 @@
           <w:numId w:val="2"/>
         </w:numPr>
       </w:pPr>
-      <w:bookmarkStart w:id="31" w:name="_Toc43277702"/>
+      <w:bookmarkStart w:id="32" w:name="_Toc43279106"/>
       <w:r>
         <w:lastRenderedPageBreak/>
         <w:t>Định hướng giải pháp</w:t>
       </w:r>
-      <w:bookmarkEnd w:id="31"/>
+      <w:bookmarkEnd w:id="32"/>
     </w:p>
     <w:p>
       <w:r>
@@ -7939,12 +7929,12 @@
           <w:numId w:val="2"/>
         </w:numPr>
       </w:pPr>
-      <w:bookmarkStart w:id="32" w:name="_Toc43277703"/>
+      <w:bookmarkStart w:id="33" w:name="_Toc43279107"/>
       <w:r>
         <w:lastRenderedPageBreak/>
         <w:t>Mô tả hệ thống</w:t>
       </w:r>
-      <w:bookmarkEnd w:id="32"/>
+      <w:bookmarkEnd w:id="33"/>
     </w:p>
     <w:p>
       <w:pPr>
@@ -7954,11 +7944,11 @@
           <w:numId w:val="2"/>
         </w:numPr>
       </w:pPr>
-      <w:bookmarkStart w:id="33" w:name="_Toc43277704"/>
+      <w:bookmarkStart w:id="34" w:name="_Toc43279108"/>
       <w:r>
         <w:t>Entity Relationship Diagram</w:t>
       </w:r>
-      <w:bookmarkEnd w:id="33"/>
+      <w:bookmarkEnd w:id="34"/>
     </w:p>
     <w:p>
       <w:pPr>
@@ -8014,7 +8004,7 @@
           <w:lang w:val="en-US"/>
         </w:rPr>
       </w:pPr>
-      <w:bookmarkStart w:id="34" w:name="_Toc43277728"/>
+      <w:bookmarkStart w:id="35" w:name="_Toc43279063"/>
       <w:r>
         <w:t xml:space="preserve">Hình </w:t>
       </w:r>
@@ -8054,7 +8044,7 @@
       <w:r>
         <w:t xml:space="preserve"> Sơ đồ mối quan hệ thực thể</w:t>
       </w:r>
-      <w:bookmarkEnd w:id="34"/>
+      <w:bookmarkEnd w:id="35"/>
     </w:p>
     <w:p>
       <w:pPr>
@@ -8067,14 +8057,14 @@
           <w:lang w:val="en-US"/>
         </w:rPr>
       </w:pPr>
-      <w:bookmarkStart w:id="35" w:name="_Toc43277705"/>
+      <w:bookmarkStart w:id="36" w:name="_Toc43279109"/>
       <w:r>
         <w:rPr>
           <w:lang w:val="en-US"/>
         </w:rPr>
         <w:t>State Diagrams</w:t>
       </w:r>
-      <w:bookmarkEnd w:id="35"/>
+      <w:bookmarkEnd w:id="36"/>
     </w:p>
     <w:p>
       <w:pPr>
@@ -8122,11 +8112,11 @@
           </wp:inline>
         </w:drawing>
       </w:r>
-      <w:bookmarkStart w:id="36" w:name="OLE_LINK1"/>
-      <w:bookmarkStart w:id="37" w:name="OLE_LINK2"/>
-      <w:bookmarkStart w:id="38" w:name="OLE_LINK3"/>
-      <w:bookmarkStart w:id="39" w:name="OLE_LINK4"/>
-      <w:bookmarkStart w:id="40" w:name="OLE_LINK5"/>
+      <w:bookmarkStart w:id="37" w:name="OLE_LINK1"/>
+      <w:bookmarkStart w:id="38" w:name="OLE_LINK2"/>
+      <w:bookmarkStart w:id="39" w:name="OLE_LINK3"/>
+      <w:bookmarkStart w:id="40" w:name="OLE_LINK4"/>
+      <w:bookmarkStart w:id="41" w:name="OLE_LINK5"/>
     </w:p>
     <w:p>
       <w:pPr>
@@ -8135,7 +8125,7 @@
           <w:lang w:val="en-US"/>
         </w:rPr>
       </w:pPr>
-      <w:bookmarkStart w:id="41" w:name="_Toc43277729"/>
+      <w:bookmarkStart w:id="42" w:name="_Toc43279064"/>
       <w:r>
         <w:t xml:space="preserve">Hình </w:t>
       </w:r>
@@ -8184,13 +8174,13 @@
       <w:r>
         <w:t xml:space="preserve"> trạng thái của đồ án</w:t>
       </w:r>
-      <w:bookmarkEnd w:id="41"/>
-    </w:p>
-    <w:bookmarkEnd w:id="36"/>
+      <w:bookmarkEnd w:id="42"/>
+    </w:p>
     <w:bookmarkEnd w:id="37"/>
     <w:bookmarkEnd w:id="38"/>
     <w:bookmarkEnd w:id="39"/>
     <w:bookmarkEnd w:id="40"/>
+    <w:bookmarkEnd w:id="41"/>
     <w:p>
       <w:r>
         <w:br w:type="page"/>
@@ -8207,7 +8197,7 @@
           <w:lang w:val="en-US"/>
         </w:rPr>
       </w:pPr>
-      <w:bookmarkStart w:id="42" w:name="_Toc43277706"/>
+      <w:bookmarkStart w:id="43" w:name="_Toc43279110"/>
       <w:r>
         <w:rPr>
           <w:lang w:val="en-US"/>
@@ -8215,7 +8205,7 @@
         <w:lastRenderedPageBreak/>
         <w:t>Use case Diagrams</w:t>
       </w:r>
-      <w:bookmarkEnd w:id="42"/>
+      <w:bookmarkEnd w:id="43"/>
     </w:p>
     <w:p>
       <w:pPr>
@@ -8277,7 +8267,7 @@
           <w:lang w:val="en-US"/>
         </w:rPr>
       </w:pPr>
-      <w:bookmarkStart w:id="43" w:name="_Toc43277730"/>
+      <w:bookmarkStart w:id="44" w:name="_Toc43279065"/>
       <w:r>
         <w:t xml:space="preserve">Hình </w:t>
       </w:r>
@@ -8314,17 +8304,17 @@
       <w:r>
         <w:fldChar w:fldCharType="end"/>
       </w:r>
-      <w:bookmarkStart w:id="44" w:name="OLE_LINK10"/>
-      <w:bookmarkStart w:id="45" w:name="OLE_LINK11"/>
+      <w:bookmarkStart w:id="45" w:name="OLE_LINK10"/>
+      <w:bookmarkStart w:id="46" w:name="OLE_LINK11"/>
       <w:r>
         <w:rPr>
           <w:lang w:val="en-US"/>
         </w:rPr>
         <w:t xml:space="preserve"> Use case diagram tổng quan</w:t>
       </w:r>
-      <w:bookmarkEnd w:id="43"/>
       <w:bookmarkEnd w:id="44"/>
       <w:bookmarkEnd w:id="45"/>
+      <w:bookmarkEnd w:id="46"/>
     </w:p>
     <w:p>
       <w:pPr>
@@ -8368,7 +8358,7 @@
           <w:lang w:val="en-US"/>
         </w:rPr>
       </w:pPr>
-      <w:bookmarkStart w:id="46" w:name="_Toc43277731"/>
+      <w:bookmarkStart w:id="47" w:name="_Toc43279066"/>
       <w:r>
         <w:t xml:space="preserve">Hình </w:t>
       </w:r>
@@ -8405,17 +8395,17 @@
       <w:r>
         <w:fldChar w:fldCharType="end"/>
       </w:r>
-      <w:bookmarkStart w:id="47" w:name="OLE_LINK12"/>
-      <w:bookmarkStart w:id="48" w:name="OLE_LINK13"/>
+      <w:bookmarkStart w:id="48" w:name="OLE_LINK12"/>
+      <w:bookmarkStart w:id="49" w:name="OLE_LINK13"/>
       <w:r>
         <w:rPr>
           <w:lang w:val="en-US"/>
         </w:rPr>
         <w:t xml:space="preserve"> Use case diagram tìm kiếm</w:t>
       </w:r>
-      <w:bookmarkEnd w:id="46"/>
       <w:bookmarkEnd w:id="47"/>
       <w:bookmarkEnd w:id="48"/>
+      <w:bookmarkEnd w:id="49"/>
     </w:p>
     <w:p>
       <w:pPr>
@@ -8441,7 +8431,7 @@
         </w:rPr>
         <w:lastRenderedPageBreak/>
         <w:pict w14:anchorId="6175980E">
-          <v:shape id="_x0000_i1038" type="#_x0000_t75" style="width:452.75pt;height:230.4pt">
+          <v:shape id="_x0000_i1026" type="#_x0000_t75" style="width:452.75pt;height:230.4pt">
             <v:imagedata r:id="rId15" o:title="UseCase Diagram1"/>
           </v:shape>
         </w:pict>
@@ -8454,7 +8444,7 @@
           <w:lang w:val="en-US"/>
         </w:rPr>
       </w:pPr>
-      <w:bookmarkStart w:id="49" w:name="_Toc43277732"/>
+      <w:bookmarkStart w:id="50" w:name="_Toc43279067"/>
       <w:r>
         <w:t xml:space="preserve">Hình </w:t>
       </w:r>
@@ -8497,7 +8487,7 @@
         </w:rPr>
         <w:t xml:space="preserve"> Use case diagram chấm điểm</w:t>
       </w:r>
-      <w:bookmarkEnd w:id="49"/>
+      <w:bookmarkEnd w:id="50"/>
     </w:p>
     <w:p>
       <w:pPr>
@@ -8522,7 +8512,7 @@
           <w:lang w:val="en-US"/>
         </w:rPr>
       </w:pPr>
-      <w:bookmarkStart w:id="50" w:name="_Toc43277733"/>
+      <w:bookmarkStart w:id="51" w:name="_Toc43279068"/>
       <w:r>
         <w:t xml:space="preserve">Hình </w:t>
       </w:r>
@@ -8565,7 +8555,7 @@
         </w:rPr>
         <w:t xml:space="preserve"> Use case diagram nộp báo cáo</w:t>
       </w:r>
-      <w:bookmarkEnd w:id="50"/>
+      <w:bookmarkEnd w:id="51"/>
     </w:p>
     <w:p>
       <w:pPr>
@@ -8604,7 +8594,7 @@
           <w:lang w:val="en-US"/>
         </w:rPr>
       </w:pPr>
-      <w:bookmarkStart w:id="51" w:name="_Toc43277734"/>
+      <w:bookmarkStart w:id="52" w:name="_Toc43279069"/>
       <w:r>
         <w:t xml:space="preserve">Hình </w:t>
       </w:r>
@@ -8647,7 +8637,7 @@
         </w:rPr>
         <w:t xml:space="preserve"> Use case diagram thay đổi trang thái đồ án</w:t>
       </w:r>
-      <w:bookmarkEnd w:id="51"/>
+      <w:bookmarkEnd w:id="52"/>
     </w:p>
     <w:p>
       <w:pPr>
@@ -8672,7 +8662,7 @@
           <w:lang w:val="en-US"/>
         </w:rPr>
       </w:pPr>
-      <w:bookmarkStart w:id="52" w:name="_Toc43277735"/>
+      <w:bookmarkStart w:id="53" w:name="_Toc43279070"/>
       <w:r>
         <w:t xml:space="preserve">Hình </w:t>
       </w:r>
@@ -8715,7 +8705,7 @@
         </w:rPr>
         <w:t xml:space="preserve"> Use case diagram nhập tệp danh sách đồ án</w:t>
       </w:r>
-      <w:bookmarkEnd w:id="52"/>
+      <w:bookmarkEnd w:id="53"/>
     </w:p>
     <w:p>
       <w:pPr>
@@ -8741,7 +8731,7 @@
           <w:lang w:val="en-US"/>
         </w:rPr>
       </w:pPr>
-      <w:bookmarkStart w:id="53" w:name="_Toc43277707"/>
+      <w:bookmarkStart w:id="54" w:name="_Toc43279111"/>
       <w:r>
         <w:lastRenderedPageBreak/>
         <w:t xml:space="preserve">Đặc tả </w:t>
@@ -8752,7 +8742,7 @@
         </w:rPr>
         <w:t>Use case</w:t>
       </w:r>
-      <w:bookmarkEnd w:id="53"/>
+      <w:bookmarkEnd w:id="54"/>
     </w:p>
     <w:p>
       <w:pPr>
@@ -8761,7 +8751,7 @@
           <w:lang w:val="en-US"/>
         </w:rPr>
       </w:pPr>
-      <w:bookmarkStart w:id="54" w:name="_Toc43277751"/>
+      <w:bookmarkStart w:id="55" w:name="_Toc43279051"/>
       <w:r>
         <w:t xml:space="preserve">Bảng </w:t>
       </w:r>
@@ -8810,7 +8800,7 @@
         </w:rPr>
         <w:t>Đặc tả use case đăng nhập</w:t>
       </w:r>
-      <w:bookmarkEnd w:id="54"/>
+      <w:bookmarkEnd w:id="55"/>
     </w:p>
     <w:tbl>
       <w:tblPr>
@@ -9124,8 +9114,6 @@
             <w:r>
               <w:t>Ghi Chú</w:t>
             </w:r>
-            <w:bookmarkStart w:id="55" w:name="_GoBack"/>
-            <w:bookmarkEnd w:id="55"/>
           </w:p>
         </w:tc>
         <w:tc>
@@ -9156,7 +9144,7 @@
           <w:lang w:val="en-US"/>
         </w:rPr>
       </w:pPr>
-      <w:bookmarkStart w:id="56" w:name="_Toc43277752"/>
+      <w:bookmarkStart w:id="56" w:name="_Toc43279052"/>
       <w:r>
         <w:t xml:space="preserve">Bảng </w:t>
       </w:r>
@@ -9540,7 +9528,7 @@
         <w:pStyle w:val="Caption"/>
         <w:keepNext/>
       </w:pPr>
-      <w:bookmarkStart w:id="57" w:name="_Toc43277753"/>
+      <w:bookmarkStart w:id="57" w:name="_Toc43279053"/>
       <w:r>
         <w:lastRenderedPageBreak/>
         <w:t xml:space="preserve">Bảng </w:t>
@@ -9966,7 +9954,7 @@
         <w:keepNext/>
         <w:ind w:firstLine="720"/>
       </w:pPr>
-      <w:bookmarkStart w:id="58" w:name="_Toc43277754"/>
+      <w:bookmarkStart w:id="58" w:name="_Toc43279054"/>
       <w:r>
         <w:lastRenderedPageBreak/>
         <w:t xml:space="preserve">Bảng </w:t>
@@ -10397,7 +10385,7 @@
         <w:pStyle w:val="Caption"/>
         <w:keepNext/>
       </w:pPr>
-      <w:bookmarkStart w:id="59" w:name="_Toc43277755"/>
+      <w:bookmarkStart w:id="59" w:name="_Toc43279055"/>
       <w:r>
         <w:lastRenderedPageBreak/>
         <w:t xml:space="preserve">Bảng </w:t>
@@ -10817,7 +10805,7 @@
           <w:lang w:val="en-US"/>
         </w:rPr>
       </w:pPr>
-      <w:bookmarkStart w:id="60" w:name="_Toc43277756"/>
+      <w:bookmarkStart w:id="60" w:name="_Toc43279056"/>
       <w:r>
         <w:lastRenderedPageBreak/>
         <w:t xml:space="preserve">Bảng </w:t>
@@ -11248,7 +11236,7 @@
           <w:lang w:val="en-US"/>
         </w:rPr>
       </w:pPr>
-      <w:bookmarkStart w:id="61" w:name="_Toc43277757"/>
+      <w:bookmarkStart w:id="61" w:name="_Toc43279057"/>
       <w:r>
         <w:lastRenderedPageBreak/>
         <w:t xml:space="preserve">Bảng </w:t>
@@ -11679,7 +11667,7 @@
           <w:lang w:val="en-US"/>
         </w:rPr>
       </w:pPr>
-      <w:bookmarkStart w:id="62" w:name="_Toc43277758"/>
+      <w:bookmarkStart w:id="62" w:name="_Toc43279058"/>
       <w:r>
         <w:lastRenderedPageBreak/>
         <w:t xml:space="preserve">Bảng </w:t>
@@ -12091,7 +12079,7 @@
           <w:lang w:val="en-US"/>
         </w:rPr>
       </w:pPr>
-      <w:bookmarkStart w:id="63" w:name="_Toc43277759"/>
+      <w:bookmarkStart w:id="63" w:name="_Toc43279059"/>
       <w:r>
         <w:lastRenderedPageBreak/>
         <w:t xml:space="preserve">Bảng </w:t>
@@ -12503,7 +12491,7 @@
           <w:lang w:val="en-US"/>
         </w:rPr>
       </w:pPr>
-      <w:bookmarkStart w:id="64" w:name="_Toc43277760"/>
+      <w:bookmarkStart w:id="64" w:name="_Toc43279060"/>
       <w:r>
         <w:lastRenderedPageBreak/>
         <w:t xml:space="preserve">Bảng </w:t>
@@ -12912,7 +12900,7 @@
           <w:lang w:val="en-US"/>
         </w:rPr>
       </w:pPr>
-      <w:bookmarkStart w:id="65" w:name="_Toc43277761"/>
+      <w:bookmarkStart w:id="65" w:name="_Toc43279061"/>
       <w:r>
         <w:lastRenderedPageBreak/>
         <w:t xml:space="preserve">Bảng </w:t>
@@ -13321,7 +13309,7 @@
           <w:lang w:val="en-US"/>
         </w:rPr>
       </w:pPr>
-      <w:bookmarkStart w:id="66" w:name="_Toc43277762"/>
+      <w:bookmarkStart w:id="66" w:name="_Toc43279062"/>
       <w:r>
         <w:lastRenderedPageBreak/>
         <w:t xml:space="preserve">Bảng </w:t>
@@ -13749,7 +13737,7 @@
           <w:numId w:val="2"/>
         </w:numPr>
       </w:pPr>
-      <w:bookmarkStart w:id="67" w:name="_Toc43277708"/>
+      <w:bookmarkStart w:id="67" w:name="_Toc43279112"/>
       <w:r>
         <w:lastRenderedPageBreak/>
         <w:t>KHẢO SÁT QUY TRÌNH</w:t>
@@ -13764,7 +13752,7 @@
           <w:numId w:val="2"/>
         </w:numPr>
       </w:pPr>
-      <w:bookmarkStart w:id="68" w:name="_Toc43277709"/>
+      <w:bookmarkStart w:id="68" w:name="_Toc43279113"/>
       <w:r>
         <w:t>Quy trình về việc cập nhật hồ sơ sinh viên</w:t>
       </w:r>
@@ -13826,7 +13814,7 @@
           <w:numId w:val="2"/>
         </w:numPr>
       </w:pPr>
-      <w:bookmarkStart w:id="69" w:name="_Toc43277710"/>
+      <w:bookmarkStart w:id="69" w:name="_Toc43279114"/>
       <w:r>
         <w:t>Quy trình giao nhiệm vụ tiến độ cho sinh viên</w:t>
       </w:r>
@@ -13884,7 +13872,7 @@
           <w:lang w:val="en-US"/>
         </w:rPr>
       </w:pPr>
-      <w:bookmarkStart w:id="70" w:name="_Toc43277711"/>
+      <w:bookmarkStart w:id="70" w:name="_Toc43279115"/>
       <w:r>
         <w:lastRenderedPageBreak/>
         <w:t>CHỨC N</w:t>
@@ -13914,7 +13902,7 @@
           <w:lang w:val="en-US"/>
         </w:rPr>
       </w:pPr>
-      <w:bookmarkStart w:id="71" w:name="_Toc43277712"/>
+      <w:bookmarkStart w:id="71" w:name="_Toc43279116"/>
       <w:r>
         <w:rPr>
           <w:lang w:val="en-US"/>
@@ -13934,7 +13922,7 @@
           <w:lang w:val="en-US"/>
         </w:rPr>
       </w:pPr>
-      <w:bookmarkStart w:id="72" w:name="_Toc43277713"/>
+      <w:bookmarkStart w:id="72" w:name="_Toc43279117"/>
       <w:r>
         <w:rPr>
           <w:lang w:val="en-US"/>
@@ -13958,7 +13946,19 @@
         <w:rPr>
           <w:lang w:val="en-US"/>
         </w:rPr>
-        <w:t xml:space="preserve">Đăng nhập hệ thống quản lý đồ án. </w:t>
+        <w:t>Đăng nhậ</w:t>
+      </w:r>
+      <w:r>
+        <w:rPr>
+          <w:lang w:val="en-US"/>
+        </w:rPr>
+        <w:t xml:space="preserve">p, đăng xuất </w:t>
+      </w:r>
+      <w:r>
+        <w:rPr>
+          <w:lang w:val="en-US"/>
+        </w:rPr>
+        <w:t xml:space="preserve">hệ thống quản lý đồ án. </w:t>
       </w:r>
     </w:p>
     <w:p>
@@ -13990,7 +13990,7 @@
           <w:lang w:val="en-US"/>
         </w:rPr>
       </w:pPr>
-      <w:bookmarkStart w:id="73" w:name="_Toc43277714"/>
+      <w:bookmarkStart w:id="73" w:name="_Toc43279118"/>
       <w:r>
         <w:rPr>
           <w:lang w:val="en-US"/>
@@ -14046,7 +14046,7 @@
           <w:lang w:val="en-US"/>
         </w:rPr>
       </w:pPr>
-      <w:bookmarkStart w:id="74" w:name="_Toc43277715"/>
+      <w:bookmarkStart w:id="74" w:name="_Toc43279119"/>
       <w:r>
         <w:rPr>
           <w:lang w:val="en-US"/>
@@ -14228,7 +14228,7 @@
           <w:lang w:val="en-US"/>
         </w:rPr>
       </w:pPr>
-      <w:bookmarkStart w:id="75" w:name="_Toc43277716"/>
+      <w:bookmarkStart w:id="75" w:name="_Toc43279120"/>
       <w:r>
         <w:rPr>
           <w:lang w:val="en-US"/>
@@ -14336,7 +14336,7 @@
           <w:lang w:val="en-US"/>
         </w:rPr>
       </w:pPr>
-      <w:bookmarkStart w:id="76" w:name="_Toc43277717"/>
+      <w:bookmarkStart w:id="76" w:name="_Toc43279121"/>
       <w:r>
         <w:rPr>
           <w:lang w:val="en-US"/>
@@ -14363,7 +14363,7 @@
           <w:lang w:val="en-US"/>
         </w:rPr>
       </w:pPr>
-      <w:bookmarkStart w:id="77" w:name="_Toc43277718"/>
+      <w:bookmarkStart w:id="77" w:name="_Toc43279122"/>
       <w:r>
         <w:rPr>
           <w:lang w:val="en-US"/>
@@ -14423,7 +14423,7 @@
       <w:pPr>
         <w:pStyle w:val="Caption"/>
       </w:pPr>
-      <w:bookmarkStart w:id="78" w:name="_Toc43277736"/>
+      <w:bookmarkStart w:id="78" w:name="_Toc43279071"/>
       <w:r>
         <w:t xml:space="preserve">Hình </w:t>
       </w:r>
@@ -14515,7 +14515,7 @@
       <w:pPr>
         <w:pStyle w:val="Caption"/>
       </w:pPr>
-      <w:bookmarkStart w:id="79" w:name="_Toc43277737"/>
+      <w:bookmarkStart w:id="79" w:name="_Toc43279072"/>
       <w:r>
         <w:t xml:space="preserve">Hình </w:t>
       </w:r>
@@ -14622,7 +14622,7 @@
       <w:pPr>
         <w:pStyle w:val="Caption"/>
       </w:pPr>
-      <w:bookmarkStart w:id="80" w:name="_Toc43277738"/>
+      <w:bookmarkStart w:id="80" w:name="_Toc43279073"/>
       <w:r>
         <w:t xml:space="preserve">Hình </w:t>
       </w:r>
@@ -14692,7 +14692,7 @@
           <w:lang w:val="en-US"/>
         </w:rPr>
       </w:pPr>
-      <w:bookmarkStart w:id="81" w:name="_Toc43277719"/>
+      <w:bookmarkStart w:id="81" w:name="_Toc43279123"/>
       <w:r>
         <w:rPr>
           <w:lang w:val="en-US"/>
@@ -14753,7 +14753,7 @@
       <w:pPr>
         <w:pStyle w:val="Caption"/>
       </w:pPr>
-      <w:bookmarkStart w:id="82" w:name="_Toc43277739"/>
+      <w:bookmarkStart w:id="82" w:name="_Toc43279074"/>
       <w:r>
         <w:t xml:space="preserve">Hình </w:t>
       </w:r>
@@ -14846,7 +14846,7 @@
       <w:pPr>
         <w:pStyle w:val="Caption"/>
       </w:pPr>
-      <w:bookmarkStart w:id="83" w:name="_Toc43277740"/>
+      <w:bookmarkStart w:id="83" w:name="_Toc43279075"/>
       <w:r>
         <w:t xml:space="preserve">Hình </w:t>
       </w:r>
@@ -14912,7 +14912,7 @@
           <w:lang w:val="en-US"/>
         </w:rPr>
       </w:pPr>
-      <w:bookmarkStart w:id="84" w:name="_Toc43277720"/>
+      <w:bookmarkStart w:id="84" w:name="_Toc43279124"/>
       <w:r>
         <w:rPr>
           <w:lang w:val="en-US"/>
@@ -14973,7 +14973,7 @@
       <w:pPr>
         <w:pStyle w:val="Caption"/>
       </w:pPr>
-      <w:bookmarkStart w:id="85" w:name="_Toc43277741"/>
+      <w:bookmarkStart w:id="85" w:name="_Toc43279076"/>
       <w:r>
         <w:t xml:space="preserve">Hình </w:t>
       </w:r>
@@ -15072,7 +15072,7 @@
       <w:pPr>
         <w:pStyle w:val="Caption"/>
       </w:pPr>
-      <w:bookmarkStart w:id="86" w:name="_Toc43277742"/>
+      <w:bookmarkStart w:id="86" w:name="_Toc43279077"/>
       <w:r>
         <w:t xml:space="preserve">Hình </w:t>
       </w:r>
@@ -15182,7 +15182,7 @@
           <w:lang w:val="en-US"/>
         </w:rPr>
       </w:pPr>
-      <w:bookmarkStart w:id="87" w:name="_Toc43277743"/>
+      <w:bookmarkStart w:id="87" w:name="_Toc43279078"/>
       <w:r>
         <w:t xml:space="preserve">Hình </w:t>
       </w:r>
@@ -15290,7 +15290,7 @@
           <w:lang w:val="en-US"/>
         </w:rPr>
       </w:pPr>
-      <w:bookmarkStart w:id="88" w:name="_Toc43277744"/>
+      <w:bookmarkStart w:id="88" w:name="_Toc43279079"/>
       <w:r>
         <w:t xml:space="preserve">Hình </w:t>
       </w:r>
@@ -15408,7 +15408,7 @@
       <w:pPr>
         <w:pStyle w:val="Caption"/>
       </w:pPr>
-      <w:bookmarkStart w:id="89" w:name="_Toc43277745"/>
+      <w:bookmarkStart w:id="89" w:name="_Toc43279080"/>
       <w:r>
         <w:t xml:space="preserve">Hình </w:t>
       </w:r>
@@ -15500,7 +15500,7 @@
       <w:pPr>
         <w:pStyle w:val="Caption"/>
       </w:pPr>
-      <w:bookmarkStart w:id="90" w:name="_Toc43277746"/>
+      <w:bookmarkStart w:id="90" w:name="_Toc43279081"/>
       <w:r>
         <w:t xml:space="preserve">Hình </w:t>
       </w:r>
@@ -15608,7 +15608,7 @@
       <w:pPr>
         <w:pStyle w:val="Caption"/>
       </w:pPr>
-      <w:bookmarkStart w:id="91" w:name="_Toc43277747"/>
+      <w:bookmarkStart w:id="91" w:name="_Toc43279082"/>
       <w:r>
         <w:t xml:space="preserve">Hình </w:t>
       </w:r>
@@ -15679,7 +15679,7 @@
           <w:lang w:val="en-US"/>
         </w:rPr>
       </w:pPr>
-      <w:bookmarkStart w:id="92" w:name="_Toc43277721"/>
+      <w:bookmarkStart w:id="92" w:name="_Toc43279125"/>
       <w:r>
         <w:rPr>
           <w:lang w:val="en-US"/>
@@ -15740,7 +15740,7 @@
       <w:pPr>
         <w:pStyle w:val="Caption"/>
       </w:pPr>
-      <w:bookmarkStart w:id="93" w:name="_Toc43277748"/>
+      <w:bookmarkStart w:id="93" w:name="_Toc43279083"/>
       <w:r>
         <w:t xml:space="preserve">Hình </w:t>
       </w:r>
@@ -15849,7 +15849,7 @@
       <w:pPr>
         <w:pStyle w:val="Caption"/>
       </w:pPr>
-      <w:bookmarkStart w:id="94" w:name="_Toc43277749"/>
+      <w:bookmarkStart w:id="94" w:name="_Toc43279084"/>
       <w:r>
         <w:t xml:space="preserve">Hình </w:t>
       </w:r>
@@ -15942,7 +15942,7 @@
       <w:pPr>
         <w:pStyle w:val="Caption"/>
       </w:pPr>
-      <w:bookmarkStart w:id="95" w:name="_Toc43277750"/>
+      <w:bookmarkStart w:id="95" w:name="_Toc43279085"/>
       <w:r>
         <w:t xml:space="preserve">Hình </w:t>
       </w:r>
@@ -16009,7 +16009,7 @@
           <w:lang w:val="en-US"/>
         </w:rPr>
       </w:pPr>
-      <w:bookmarkStart w:id="96" w:name="_Toc43277722"/>
+      <w:bookmarkStart w:id="96" w:name="_Toc43279126"/>
       <w:r>
         <w:rPr>
           <w:lang w:val="en-US"/>
@@ -16030,7 +16030,7 @@
           <w:lang w:val="en-US"/>
         </w:rPr>
       </w:pPr>
-      <w:bookmarkStart w:id="97" w:name="_Toc43277723"/>
+      <w:bookmarkStart w:id="97" w:name="_Toc43279127"/>
       <w:r>
         <w:rPr>
           <w:lang w:val="en-US"/>
@@ -16050,7 +16050,7 @@
           <w:lang w:val="en-US"/>
         </w:rPr>
       </w:pPr>
-      <w:bookmarkStart w:id="98" w:name="_Toc43277724"/>
+      <w:bookmarkStart w:id="98" w:name="_Toc43279128"/>
       <w:r>
         <w:rPr>
           <w:lang w:val="en-US"/>
@@ -16178,7 +16178,7 @@
           <w:lang w:val="en-US"/>
         </w:rPr>
       </w:pPr>
-      <w:bookmarkStart w:id="99" w:name="_Toc43277725"/>
+      <w:bookmarkStart w:id="99" w:name="_Toc43279129"/>
       <w:r>
         <w:rPr>
           <w:lang w:val="en-US"/>
@@ -16252,7 +16252,7 @@
           <w:lang w:val="en-US"/>
         </w:rPr>
       </w:pPr>
-      <w:bookmarkStart w:id="100" w:name="_Toc43277726"/>
+      <w:bookmarkStart w:id="100" w:name="_Toc43279130"/>
       <w:r>
         <w:rPr>
           <w:lang w:val="en-US"/>
@@ -16320,7 +16320,7 @@
           <w:lang w:val="en-US"/>
         </w:rPr>
       </w:pPr>
-      <w:bookmarkStart w:id="101" w:name="_Toc43277727"/>
+      <w:bookmarkStart w:id="101" w:name="_Toc43279131"/>
       <w:r>
         <w:rPr>
           <w:lang w:val="en-US"/>
@@ -16329,26 +16329,110 @@
         <w:t>TÀI LIỆU THAM KHẢO</w:t>
       </w:r>
       <w:bookmarkEnd w:id="101"/>
+    </w:p>
+    <w:p>
+      <w:pPr>
+        <w:rPr>
+          <w:rStyle w:val="Hyperlink"/>
+          <w:color w:val="auto"/>
+          <w:u w:val="none"/>
+          <w:lang w:val="en-US"/>
+        </w:rPr>
+      </w:pPr>
+      <w:r>
+        <w:rPr>
+          <w:lang w:val="en-US"/>
+        </w:rPr>
+        <w:t>Phần mềm quản lý source code</w:t>
+      </w:r>
+      <w:r>
+        <w:rPr>
+          <w:lang w:val="en-US"/>
+        </w:rPr>
+        <w:t xml:space="preserve">: </w:t>
+      </w:r>
+      <w:hyperlink r:id="rId34" w:history="1">
+        <w:r>
+          <w:rPr>
+            <w:rStyle w:val="Hyperlink"/>
+          </w:rPr>
+          <w:t>https://git-scm.com/doc</w:t>
+        </w:r>
+      </w:hyperlink>
+    </w:p>
+    <w:p>
+      <w:pPr>
+        <w:rPr>
+          <w:lang w:val="en-US"/>
+        </w:rPr>
+      </w:pPr>
+      <w:r>
+        <w:rPr>
+          <w:lang w:val="en-US"/>
+        </w:rPr>
+        <w:t>Phần mề</w:t>
+      </w:r>
+      <w:r>
+        <w:rPr>
+          <w:lang w:val="en-US"/>
+        </w:rPr>
+        <w:t>m lưu trữ</w:t>
+      </w:r>
+      <w:r>
+        <w:rPr>
+          <w:lang w:val="en-US"/>
+        </w:rPr>
+        <w:t xml:space="preserve"> source code: </w:t>
+      </w:r>
+      <w:hyperlink r:id="rId35" w:history="1">
+        <w:r>
+          <w:rPr>
+            <w:rStyle w:val="Hyperlink"/>
+          </w:rPr>
+          <w:t>https://github.com</w:t>
+        </w:r>
+      </w:hyperlink>
+    </w:p>
+    <w:p>
+      <w:pPr>
+        <w:rPr>
+          <w:lang w:val="en-US"/>
+        </w:rPr>
+      </w:pPr>
+      <w:r>
+        <w:rPr>
+          <w:lang w:val="en-US"/>
+        </w:rPr>
+        <w:t>Trang web tra cứ</w:t>
+      </w:r>
+      <w:r>
+        <w:rPr>
+          <w:lang w:val="en-US"/>
+        </w:rPr>
+        <w:t>u thông tin:</w:t>
+      </w:r>
     </w:p>
     <w:p>
       <w:pPr>
         <w:pStyle w:val="ListParagraph"/>
         <w:numPr>
           <w:ilvl w:val="0"/>
-          <w:numId w:val="12"/>
+          <w:numId w:val="33"/>
         </w:numPr>
-        <w:rPr>
-          <w:strike/>
+        <w:ind w:left="1134" w:hanging="567"/>
+        <w:rPr>
+          <w:rStyle w:val="Hyperlink"/>
+          <w:color w:val="auto"/>
+          <w:u w:val="none"/>
           <w:lang w:val="en-US"/>
         </w:rPr>
       </w:pPr>
-      <w:hyperlink r:id="rId34" w:history="1">
+      <w:hyperlink r:id="rId36" w:history="1">
         <w:r>
           <w:rPr>
             <w:rStyle w:val="Hyperlink"/>
-            <w:strike/>
-          </w:rPr>
-          <w:t>https://git-scm.com/doc</w:t>
+          </w:rPr>
+          <w:t>https://stackoverflow.com</w:t>
         </w:r>
       </w:hyperlink>
     </w:p>
@@ -16357,20 +16441,22 @@
         <w:pStyle w:val="ListParagraph"/>
         <w:numPr>
           <w:ilvl w:val="0"/>
-          <w:numId w:val="12"/>
+          <w:numId w:val="33"/>
         </w:numPr>
-        <w:rPr>
-          <w:strike/>
+        <w:ind w:left="1134" w:hanging="567"/>
+        <w:rPr>
+          <w:rStyle w:val="Hyperlink"/>
+          <w:color w:val="auto"/>
+          <w:u w:val="none"/>
           <w:lang w:val="en-US"/>
         </w:rPr>
       </w:pPr>
-      <w:hyperlink r:id="rId35" w:history="1">
+      <w:hyperlink r:id="rId37" w:history="1">
         <w:r>
           <w:rPr>
             <w:rStyle w:val="Hyperlink"/>
-            <w:strike/>
-          </w:rPr>
-          <w:t>https://github.com</w:t>
+          </w:rPr>
+          <w:t>https://viblo.asia/newest</w:t>
         </w:r>
       </w:hyperlink>
     </w:p>
@@ -16379,48 +16465,77 @@
         <w:pStyle w:val="ListParagraph"/>
         <w:numPr>
           <w:ilvl w:val="0"/>
-          <w:numId w:val="12"/>
+          <w:numId w:val="33"/>
         </w:numPr>
+        <w:ind w:left="1134" w:hanging="567"/>
+        <w:rPr>
+          <w:lang w:val="en-US"/>
+        </w:rPr>
+      </w:pPr>
+      <w:hyperlink r:id="rId38" w:history="1">
+        <w:r>
+          <w:rPr>
+            <w:rStyle w:val="Hyperlink"/>
+          </w:rPr>
+          <w:t>https://www.w3schools.com/</w:t>
+        </w:r>
+      </w:hyperlink>
+    </w:p>
+    <w:p>
+      <w:pPr>
+        <w:pStyle w:val="ListParagraph"/>
+        <w:numPr>
+          <w:ilvl w:val="0"/>
+          <w:numId w:val="33"/>
+        </w:numPr>
+        <w:ind w:left="1134" w:hanging="567"/>
         <w:rPr>
           <w:rStyle w:val="Hyperlink"/>
-          <w:strike/>
           <w:color w:val="auto"/>
           <w:u w:val="none"/>
           <w:lang w:val="en-US"/>
         </w:rPr>
       </w:pPr>
-      <w:hyperlink r:id="rId36" w:history="1">
+      <w:hyperlink r:id="rId39" w:history="1">
         <w:r>
           <w:rPr>
             <w:rStyle w:val="Hyperlink"/>
-            <w:strike/>
-          </w:rPr>
-          <w:t>https://stackoverflow.com</w:t>
+          </w:rPr>
+          <w:t>https://docs.microsoft.com/en-us/aspnet/core</w:t>
         </w:r>
       </w:hyperlink>
+    </w:p>
+    <w:p>
+      <w:pPr>
+        <w:rPr>
+          <w:lang w:val="en-US"/>
+        </w:rPr>
+      </w:pPr>
+      <w:r>
+        <w:rPr>
+          <w:lang w:val="en-US"/>
+        </w:rPr>
+        <w:t>Thư viện hỗ trợ:</w:t>
+      </w:r>
     </w:p>
     <w:p>
       <w:pPr>
         <w:pStyle w:val="ListParagraph"/>
         <w:numPr>
           <w:ilvl w:val="0"/>
-          <w:numId w:val="12"/>
+          <w:numId w:val="34"/>
         </w:numPr>
-        <w:rPr>
-          <w:rStyle w:val="Hyperlink"/>
-          <w:strike/>
-          <w:color w:val="auto"/>
-          <w:u w:val="none"/>
+        <w:ind w:left="1134" w:hanging="567"/>
+        <w:rPr>
           <w:lang w:val="en-US"/>
         </w:rPr>
       </w:pPr>
-      <w:hyperlink r:id="rId37" w:history="1">
+      <w:hyperlink r:id="rId40" w:history="1">
         <w:r>
           <w:rPr>
             <w:rStyle w:val="Hyperlink"/>
-            <w:strike/>
-          </w:rPr>
-          <w:t>https://viblo.asia/newest</w:t>
+          </w:rPr>
+          <w:t>https://www.chartjs.org/docs</w:t>
         </w:r>
       </w:hyperlink>
     </w:p>
@@ -16429,20 +16544,19 @@
         <w:pStyle w:val="ListParagraph"/>
         <w:numPr>
           <w:ilvl w:val="0"/>
-          <w:numId w:val="12"/>
+          <w:numId w:val="34"/>
         </w:numPr>
-        <w:rPr>
-          <w:strike/>
+        <w:ind w:left="1134" w:hanging="567"/>
+        <w:rPr>
           <w:lang w:val="en-US"/>
         </w:rPr>
       </w:pPr>
-      <w:hyperlink r:id="rId38" w:history="1">
+      <w:hyperlink r:id="rId41" w:history="1">
         <w:r>
           <w:rPr>
             <w:rStyle w:val="Hyperlink"/>
-            <w:strike/>
-          </w:rPr>
-          <w:t>https://www.w3schools.com/</w:t>
+          </w:rPr>
+          <w:t>https://getbootstrap.com</w:t>
         </w:r>
       </w:hyperlink>
     </w:p>
@@ -16451,20 +16565,19 @@
         <w:pStyle w:val="ListParagraph"/>
         <w:numPr>
           <w:ilvl w:val="0"/>
-          <w:numId w:val="12"/>
+          <w:numId w:val="34"/>
         </w:numPr>
-        <w:rPr>
-          <w:strike/>
+        <w:ind w:left="1134" w:hanging="567"/>
+        <w:rPr>
           <w:lang w:val="en-US"/>
         </w:rPr>
       </w:pPr>
-      <w:hyperlink r:id="rId39" w:history="1">
+      <w:hyperlink r:id="rId42" w:history="1">
         <w:r>
           <w:rPr>
             <w:rStyle w:val="Hyperlink"/>
-            <w:strike/>
-          </w:rPr>
-          <w:t>https://docs.microsoft.com/en-us/aspnet/core</w:t>
+          </w:rPr>
+          <w:t>https://jquery.com</w:t>
         </w:r>
       </w:hyperlink>
     </w:p>
@@ -16473,84 +16586,17 @@
         <w:pStyle w:val="ListParagraph"/>
         <w:numPr>
           <w:ilvl w:val="0"/>
-          <w:numId w:val="12"/>
+          <w:numId w:val="34"/>
         </w:numPr>
-        <w:rPr>
-          <w:strike/>
+        <w:ind w:left="1134" w:hanging="567"/>
+        <w:rPr>
           <w:lang w:val="en-US"/>
         </w:rPr>
       </w:pPr>
-      <w:hyperlink r:id="rId40" w:history="1">
+      <w:hyperlink r:id="rId43" w:history="1">
         <w:r>
           <w:rPr>
             <w:rStyle w:val="Hyperlink"/>
-            <w:strike/>
-          </w:rPr>
-          <w:t>https://www.chartjs.org/docs</w:t>
-        </w:r>
-      </w:hyperlink>
-    </w:p>
-    <w:p>
-      <w:pPr>
-        <w:pStyle w:val="ListParagraph"/>
-        <w:numPr>
-          <w:ilvl w:val="0"/>
-          <w:numId w:val="12"/>
-        </w:numPr>
-        <w:rPr>
-          <w:strike/>
-          <w:lang w:val="en-US"/>
-        </w:rPr>
-      </w:pPr>
-      <w:hyperlink r:id="rId41" w:history="1">
-        <w:r>
-          <w:rPr>
-            <w:rStyle w:val="Hyperlink"/>
-            <w:strike/>
-          </w:rPr>
-          <w:t>https://getbootstrap.com</w:t>
-        </w:r>
-      </w:hyperlink>
-    </w:p>
-    <w:p>
-      <w:pPr>
-        <w:pStyle w:val="ListParagraph"/>
-        <w:numPr>
-          <w:ilvl w:val="0"/>
-          <w:numId w:val="12"/>
-        </w:numPr>
-        <w:rPr>
-          <w:strike/>
-          <w:lang w:val="en-US"/>
-        </w:rPr>
-      </w:pPr>
-      <w:hyperlink r:id="rId42" w:history="1">
-        <w:r>
-          <w:rPr>
-            <w:rStyle w:val="Hyperlink"/>
-            <w:strike/>
-          </w:rPr>
-          <w:t>https://jquery.com</w:t>
-        </w:r>
-      </w:hyperlink>
-    </w:p>
-    <w:p>
-      <w:pPr>
-        <w:pStyle w:val="ListParagraph"/>
-        <w:numPr>
-          <w:ilvl w:val="0"/>
-          <w:numId w:val="12"/>
-        </w:numPr>
-        <w:rPr>
-          <w:strike/>
-          <w:lang w:val="en-US"/>
-        </w:rPr>
-      </w:pPr>
-      <w:hyperlink r:id="rId43" w:history="1">
-        <w:r>
-          <w:rPr>
-            <w:rStyle w:val="Hyperlink"/>
-            <w:strike/>
           </w:rPr>
           <w:t>https://ckeditor.com/docs/ckeditor5</w:t>
         </w:r>
@@ -16633,7 +16679,7 @@
           <w:fldChar w:fldCharType="separate"/>
         </w:r>
         <w:r>
-          <w:t>14</w:t>
+          <w:t>15</w:t>
         </w:r>
         <w:r>
           <w:fldChar w:fldCharType="end"/>
@@ -16733,6 +16779,119 @@
 <file path=word/numbering.xml><?xml version="1.0" encoding="utf-8"?>
 <w:numbering xmlns:wpc="http://schemas.microsoft.com/office/word/2010/wordprocessingCanvas" xmlns:cx="http://schemas.microsoft.com/office/drawing/2014/chartex" xmlns:mc="http://schemas.openxmlformats.org/markup-compatibility/2006" xmlns:o="urn:schemas-microsoft-com:office:office" xmlns:r="http://schemas.openxmlformats.org/officeDocument/2006/relationships" xmlns:m="http://schemas.openxmlformats.org/officeDocument/2006/math" xmlns:v="urn:schemas-microsoft-com:vml" xmlns:wp14="http://schemas.microsoft.com/office/word/2010/wordprocessingDrawing" xmlns:wp="http://schemas.openxmlformats.org/drawingml/2006/wordprocessingDrawing" xmlns:w10="urn:schemas-microsoft-com:office:word" xmlns:w="http://schemas.openxmlformats.org/wordprocessingml/2006/main" xmlns:w14="http://schemas.microsoft.com/office/word/2010/wordml" xmlns:w15="http://schemas.microsoft.com/office/word/2012/wordml" xmlns:w16se="http://schemas.microsoft.com/office/word/2015/wordml/symex" xmlns:wpg="http://schemas.microsoft.com/office/word/2010/wordprocessingGroup" xmlns:wpi="http://schemas.microsoft.com/office/word/2010/wordprocessingInk" xmlns:wne="http://schemas.microsoft.com/office/word/2006/wordml" xmlns:wps="http://schemas.microsoft.com/office/word/2010/wordprocessingShape" mc:Ignorable="w14 w15 w16se wp14">
   <w:abstractNum w:abstractNumId="0" w15:restartNumberingAfterBreak="0">
+    <w:nsid w:val="0B167953"/>
+    <w:multiLevelType w:val="multilevel"/>
+    <w:tmpl w:val="5B8A2702"/>
+    <w:lvl w:ilvl="0">
+      <w:start w:val="1"/>
+      <w:numFmt w:val="bullet"/>
+      <w:lvlText w:val=""/>
+      <w:lvlJc w:val="left"/>
+      <w:pPr>
+        <w:ind w:left="567" w:hanging="283"/>
+      </w:pPr>
+      <w:rPr>
+        <w:rFonts w:ascii="Symbol" w:hAnsi="Symbol" w:hint="default"/>
+      </w:rPr>
+    </w:lvl>
+    <w:lvl w:ilvl="1">
+      <w:start w:val="1"/>
+      <w:numFmt w:val="bullet"/>
+      <w:lvlText w:val="o"/>
+      <w:lvlJc w:val="left"/>
+      <w:pPr>
+        <w:ind w:left="2007" w:hanging="360"/>
+      </w:pPr>
+      <w:rPr>
+        <w:rFonts w:ascii="Courier New" w:hAnsi="Courier New" w:cs="Courier New" w:hint="default"/>
+      </w:rPr>
+    </w:lvl>
+    <w:lvl w:ilvl="2">
+      <w:start w:val="1"/>
+      <w:numFmt w:val="bullet"/>
+      <w:lvlText w:val=""/>
+      <w:lvlJc w:val="left"/>
+      <w:pPr>
+        <w:ind w:left="2727" w:hanging="360"/>
+      </w:pPr>
+      <w:rPr>
+        <w:rFonts w:ascii="Wingdings" w:hAnsi="Wingdings" w:hint="default"/>
+      </w:rPr>
+    </w:lvl>
+    <w:lvl w:ilvl="3">
+      <w:start w:val="1"/>
+      <w:numFmt w:val="bullet"/>
+      <w:lvlText w:val=""/>
+      <w:lvlJc w:val="left"/>
+      <w:pPr>
+        <w:ind w:left="3447" w:hanging="360"/>
+      </w:pPr>
+      <w:rPr>
+        <w:rFonts w:ascii="Symbol" w:hAnsi="Symbol" w:hint="default"/>
+      </w:rPr>
+    </w:lvl>
+    <w:lvl w:ilvl="4">
+      <w:start w:val="1"/>
+      <w:numFmt w:val="bullet"/>
+      <w:lvlText w:val="o"/>
+      <w:lvlJc w:val="left"/>
+      <w:pPr>
+        <w:ind w:left="4167" w:hanging="360"/>
+      </w:pPr>
+      <w:rPr>
+        <w:rFonts w:ascii="Courier New" w:hAnsi="Courier New" w:cs="Courier New" w:hint="default"/>
+      </w:rPr>
+    </w:lvl>
+    <w:lvl w:ilvl="5">
+      <w:start w:val="1"/>
+      <w:numFmt w:val="bullet"/>
+      <w:lvlText w:val=""/>
+      <w:lvlJc w:val="left"/>
+      <w:pPr>
+        <w:ind w:left="4887" w:hanging="360"/>
+      </w:pPr>
+      <w:rPr>
+        <w:rFonts w:ascii="Wingdings" w:hAnsi="Wingdings" w:hint="default"/>
+      </w:rPr>
+    </w:lvl>
+    <w:lvl w:ilvl="6">
+      <w:start w:val="1"/>
+      <w:numFmt w:val="bullet"/>
+      <w:lvlText w:val=""/>
+      <w:lvlJc w:val="left"/>
+      <w:pPr>
+        <w:ind w:left="5607" w:hanging="360"/>
+      </w:pPr>
+      <w:rPr>
+        <w:rFonts w:ascii="Symbol" w:hAnsi="Symbol" w:hint="default"/>
+      </w:rPr>
+    </w:lvl>
+    <w:lvl w:ilvl="7">
+      <w:start w:val="1"/>
+      <w:numFmt w:val="bullet"/>
+      <w:lvlText w:val="o"/>
+      <w:lvlJc w:val="left"/>
+      <w:pPr>
+        <w:ind w:left="6327" w:hanging="360"/>
+      </w:pPr>
+      <w:rPr>
+        <w:rFonts w:ascii="Courier New" w:hAnsi="Courier New" w:cs="Courier New" w:hint="default"/>
+      </w:rPr>
+    </w:lvl>
+    <w:lvl w:ilvl="8">
+      <w:start w:val="1"/>
+      <w:numFmt w:val="bullet"/>
+      <w:lvlText w:val=""/>
+      <w:lvlJc w:val="left"/>
+      <w:pPr>
+        <w:ind w:left="7047" w:hanging="360"/>
+      </w:pPr>
+      <w:rPr>
+        <w:rFonts w:ascii="Wingdings" w:hAnsi="Wingdings" w:hint="default"/>
+      </w:rPr>
+    </w:lvl>
+  </w:abstractNum>
+  <w:abstractNum w:abstractNumId="1" w15:restartNumberingAfterBreak="0">
     <w:nsid w:val="0B4920C5"/>
     <w:multiLevelType w:val="multilevel"/>
     <w:tmpl w:val="621A0B5C"/>
@@ -16853,7 +17012,7 @@
       </w:rPr>
     </w:lvl>
   </w:abstractNum>
-  <w:abstractNum w:abstractNumId="1" w15:restartNumberingAfterBreak="0">
+  <w:abstractNum w:abstractNumId="2" w15:restartNumberingAfterBreak="0">
     <w:nsid w:val="10FD6E92"/>
     <w:multiLevelType w:val="hybridMultilevel"/>
     <w:tmpl w:val="DCB4A898"/>
@@ -16965,7 +17124,7 @@
       </w:rPr>
     </w:lvl>
   </w:abstractNum>
-  <w:abstractNum w:abstractNumId="2" w15:restartNumberingAfterBreak="0">
+  <w:abstractNum w:abstractNumId="3" w15:restartNumberingAfterBreak="0">
     <w:nsid w:val="123407E9"/>
     <w:multiLevelType w:val="multilevel"/>
     <w:tmpl w:val="2E18A55C"/>
@@ -17077,7 +17236,7 @@
       </w:rPr>
     </w:lvl>
   </w:abstractNum>
-  <w:abstractNum w:abstractNumId="3" w15:restartNumberingAfterBreak="0">
+  <w:abstractNum w:abstractNumId="4" w15:restartNumberingAfterBreak="0">
     <w:nsid w:val="127E25B1"/>
     <w:multiLevelType w:val="hybridMultilevel"/>
     <w:tmpl w:val="3D92958E"/>
@@ -17163,7 +17322,7 @@
       </w:pPr>
     </w:lvl>
   </w:abstractNum>
-  <w:abstractNum w:abstractNumId="4" w15:restartNumberingAfterBreak="0">
+  <w:abstractNum w:abstractNumId="5" w15:restartNumberingAfterBreak="0">
     <w:nsid w:val="171D746C"/>
     <w:multiLevelType w:val="multilevel"/>
     <w:tmpl w:val="914A2D0E"/>
@@ -17276,7 +17435,7 @@
       </w:rPr>
     </w:lvl>
   </w:abstractNum>
-  <w:abstractNum w:abstractNumId="5" w15:restartNumberingAfterBreak="0">
+  <w:abstractNum w:abstractNumId="6" w15:restartNumberingAfterBreak="0">
     <w:nsid w:val="1D201CFE"/>
     <w:multiLevelType w:val="multilevel"/>
     <w:tmpl w:val="621A0B5C"/>
@@ -17397,7 +17556,120 @@
       </w:rPr>
     </w:lvl>
   </w:abstractNum>
-  <w:abstractNum w:abstractNumId="6" w15:restartNumberingAfterBreak="0">
+  <w:abstractNum w:abstractNumId="7" w15:restartNumberingAfterBreak="0">
+    <w:nsid w:val="1EA851D1"/>
+    <w:multiLevelType w:val="multilevel"/>
+    <w:tmpl w:val="227AF2FE"/>
+    <w:lvl w:ilvl="0">
+      <w:start w:val="1"/>
+      <w:numFmt w:val="bullet"/>
+      <w:lvlText w:val=""/>
+      <w:lvlJc w:val="left"/>
+      <w:pPr>
+        <w:ind w:left="567" w:hanging="283"/>
+      </w:pPr>
+      <w:rPr>
+        <w:rFonts w:ascii="Symbol" w:hAnsi="Symbol" w:hint="default"/>
+      </w:rPr>
+    </w:lvl>
+    <w:lvl w:ilvl="1">
+      <w:start w:val="1"/>
+      <w:numFmt w:val="bullet"/>
+      <w:lvlText w:val="o"/>
+      <w:lvlJc w:val="left"/>
+      <w:pPr>
+        <w:ind w:left="2007" w:hanging="360"/>
+      </w:pPr>
+      <w:rPr>
+        <w:rFonts w:ascii="Courier New" w:hAnsi="Courier New" w:cs="Courier New" w:hint="default"/>
+      </w:rPr>
+    </w:lvl>
+    <w:lvl w:ilvl="2">
+      <w:start w:val="1"/>
+      <w:numFmt w:val="bullet"/>
+      <w:lvlText w:val=""/>
+      <w:lvlJc w:val="left"/>
+      <w:pPr>
+        <w:ind w:left="2727" w:hanging="360"/>
+      </w:pPr>
+      <w:rPr>
+        <w:rFonts w:ascii="Wingdings" w:hAnsi="Wingdings" w:hint="default"/>
+      </w:rPr>
+    </w:lvl>
+    <w:lvl w:ilvl="3">
+      <w:start w:val="1"/>
+      <w:numFmt w:val="bullet"/>
+      <w:lvlText w:val=""/>
+      <w:lvlJc w:val="left"/>
+      <w:pPr>
+        <w:ind w:left="3447" w:hanging="360"/>
+      </w:pPr>
+      <w:rPr>
+        <w:rFonts w:ascii="Symbol" w:hAnsi="Symbol" w:hint="default"/>
+      </w:rPr>
+    </w:lvl>
+    <w:lvl w:ilvl="4">
+      <w:start w:val="1"/>
+      <w:numFmt w:val="bullet"/>
+      <w:lvlText w:val="o"/>
+      <w:lvlJc w:val="left"/>
+      <w:pPr>
+        <w:ind w:left="4167" w:hanging="360"/>
+      </w:pPr>
+      <w:rPr>
+        <w:rFonts w:ascii="Courier New" w:hAnsi="Courier New" w:cs="Courier New" w:hint="default"/>
+      </w:rPr>
+    </w:lvl>
+    <w:lvl w:ilvl="5">
+      <w:start w:val="1"/>
+      <w:numFmt w:val="bullet"/>
+      <w:lvlText w:val=""/>
+      <w:lvlJc w:val="left"/>
+      <w:pPr>
+        <w:ind w:left="4887" w:hanging="360"/>
+      </w:pPr>
+      <w:rPr>
+        <w:rFonts w:ascii="Wingdings" w:hAnsi="Wingdings" w:hint="default"/>
+      </w:rPr>
+    </w:lvl>
+    <w:lvl w:ilvl="6">
+      <w:start w:val="1"/>
+      <w:numFmt w:val="bullet"/>
+      <w:lvlText w:val=""/>
+      <w:lvlJc w:val="left"/>
+      <w:pPr>
+        <w:ind w:left="5607" w:hanging="360"/>
+      </w:pPr>
+      <w:rPr>
+        <w:rFonts w:ascii="Symbol" w:hAnsi="Symbol" w:hint="default"/>
+      </w:rPr>
+    </w:lvl>
+    <w:lvl w:ilvl="7">
+      <w:start w:val="1"/>
+      <w:numFmt w:val="bullet"/>
+      <w:lvlText w:val="o"/>
+      <w:lvlJc w:val="left"/>
+      <w:pPr>
+        <w:ind w:left="6327" w:hanging="360"/>
+      </w:pPr>
+      <w:rPr>
+        <w:rFonts w:ascii="Courier New" w:hAnsi="Courier New" w:cs="Courier New" w:hint="default"/>
+      </w:rPr>
+    </w:lvl>
+    <w:lvl w:ilvl="8">
+      <w:start w:val="1"/>
+      <w:numFmt w:val="bullet"/>
+      <w:lvlText w:val=""/>
+      <w:lvlJc w:val="left"/>
+      <w:pPr>
+        <w:ind w:left="7047" w:hanging="360"/>
+      </w:pPr>
+      <w:rPr>
+        <w:rFonts w:ascii="Wingdings" w:hAnsi="Wingdings" w:hint="default"/>
+      </w:rPr>
+    </w:lvl>
+  </w:abstractNum>
+  <w:abstractNum w:abstractNumId="8" w15:restartNumberingAfterBreak="0">
     <w:nsid w:val="1F73279B"/>
     <w:multiLevelType w:val="hybridMultilevel"/>
     <w:tmpl w:val="39F024AA"/>
@@ -17510,7 +17782,7 @@
       </w:rPr>
     </w:lvl>
   </w:abstractNum>
-  <w:abstractNum w:abstractNumId="7" w15:restartNumberingAfterBreak="0">
+  <w:abstractNum w:abstractNumId="9" w15:restartNumberingAfterBreak="0">
     <w:nsid w:val="1FAA7DC8"/>
     <w:multiLevelType w:val="multilevel"/>
     <w:tmpl w:val="A768C1E0"/>
@@ -17623,7 +17895,7 @@
       </w:rPr>
     </w:lvl>
   </w:abstractNum>
-  <w:abstractNum w:abstractNumId="8" w15:restartNumberingAfterBreak="0">
+  <w:abstractNum w:abstractNumId="10" w15:restartNumberingAfterBreak="0">
     <w:nsid w:val="242B3A1E"/>
     <w:multiLevelType w:val="multilevel"/>
     <w:tmpl w:val="1B8632CC"/>
@@ -17735,7 +18007,7 @@
       </w:rPr>
     </w:lvl>
   </w:abstractNum>
-  <w:abstractNum w:abstractNumId="9" w15:restartNumberingAfterBreak="0">
+  <w:abstractNum w:abstractNumId="11" w15:restartNumberingAfterBreak="0">
     <w:nsid w:val="247149F7"/>
     <w:multiLevelType w:val="multilevel"/>
     <w:tmpl w:val="DE481DA8"/>
@@ -17847,7 +18119,7 @@
       </w:rPr>
     </w:lvl>
   </w:abstractNum>
-  <w:abstractNum w:abstractNumId="10" w15:restartNumberingAfterBreak="0">
+  <w:abstractNum w:abstractNumId="12" w15:restartNumberingAfterBreak="0">
     <w:nsid w:val="2CBD1D29"/>
     <w:multiLevelType w:val="multilevel"/>
     <w:tmpl w:val="621A0B5C"/>
@@ -17968,7 +18240,7 @@
       </w:rPr>
     </w:lvl>
   </w:abstractNum>
-  <w:abstractNum w:abstractNumId="11" w15:restartNumberingAfterBreak="0">
+  <w:abstractNum w:abstractNumId="13" w15:restartNumberingAfterBreak="0">
     <w:nsid w:val="31537568"/>
     <w:multiLevelType w:val="multilevel"/>
     <w:tmpl w:val="DE481DA8"/>
@@ -18080,7 +18352,7 @@
       </w:rPr>
     </w:lvl>
   </w:abstractNum>
-  <w:abstractNum w:abstractNumId="12" w15:restartNumberingAfterBreak="0">
+  <w:abstractNum w:abstractNumId="14" w15:restartNumberingAfterBreak="0">
     <w:nsid w:val="38264825"/>
     <w:multiLevelType w:val="multilevel"/>
     <w:tmpl w:val="E12038B2"/>
@@ -18192,7 +18464,120 @@
       </w:rPr>
     </w:lvl>
   </w:abstractNum>
-  <w:abstractNum w:abstractNumId="13" w15:restartNumberingAfterBreak="0">
+  <w:abstractNum w:abstractNumId="15" w15:restartNumberingAfterBreak="0">
+    <w:nsid w:val="3970368E"/>
+    <w:multiLevelType w:val="multilevel"/>
+    <w:tmpl w:val="7C9A7F42"/>
+    <w:lvl w:ilvl="0">
+      <w:start w:val="1"/>
+      <w:numFmt w:val="bullet"/>
+      <w:lvlText w:val=""/>
+      <w:lvlJc w:val="left"/>
+      <w:pPr>
+        <w:ind w:left="1134" w:hanging="567"/>
+      </w:pPr>
+      <w:rPr>
+        <w:rFonts w:ascii="Symbol" w:hAnsi="Symbol" w:hint="default"/>
+      </w:rPr>
+    </w:lvl>
+    <w:lvl w:ilvl="1">
+      <w:start w:val="1"/>
+      <w:numFmt w:val="bullet"/>
+      <w:lvlText w:val="o"/>
+      <w:lvlJc w:val="left"/>
+      <w:pPr>
+        <w:ind w:left="2007" w:hanging="360"/>
+      </w:pPr>
+      <w:rPr>
+        <w:rFonts w:ascii="Courier New" w:hAnsi="Courier New" w:cs="Courier New" w:hint="default"/>
+      </w:rPr>
+    </w:lvl>
+    <w:lvl w:ilvl="2">
+      <w:start w:val="1"/>
+      <w:numFmt w:val="bullet"/>
+      <w:lvlText w:val=""/>
+      <w:lvlJc w:val="left"/>
+      <w:pPr>
+        <w:ind w:left="2727" w:hanging="360"/>
+      </w:pPr>
+      <w:rPr>
+        <w:rFonts w:ascii="Wingdings" w:hAnsi="Wingdings" w:hint="default"/>
+      </w:rPr>
+    </w:lvl>
+    <w:lvl w:ilvl="3">
+      <w:start w:val="1"/>
+      <w:numFmt w:val="bullet"/>
+      <w:lvlText w:val=""/>
+      <w:lvlJc w:val="left"/>
+      <w:pPr>
+        <w:ind w:left="3447" w:hanging="360"/>
+      </w:pPr>
+      <w:rPr>
+        <w:rFonts w:ascii="Symbol" w:hAnsi="Symbol" w:hint="default"/>
+      </w:rPr>
+    </w:lvl>
+    <w:lvl w:ilvl="4">
+      <w:start w:val="1"/>
+      <w:numFmt w:val="bullet"/>
+      <w:lvlText w:val="o"/>
+      <w:lvlJc w:val="left"/>
+      <w:pPr>
+        <w:ind w:left="4167" w:hanging="360"/>
+      </w:pPr>
+      <w:rPr>
+        <w:rFonts w:ascii="Courier New" w:hAnsi="Courier New" w:cs="Courier New" w:hint="default"/>
+      </w:rPr>
+    </w:lvl>
+    <w:lvl w:ilvl="5">
+      <w:start w:val="1"/>
+      <w:numFmt w:val="bullet"/>
+      <w:lvlText w:val=""/>
+      <w:lvlJc w:val="left"/>
+      <w:pPr>
+        <w:ind w:left="4887" w:hanging="360"/>
+      </w:pPr>
+      <w:rPr>
+        <w:rFonts w:ascii="Wingdings" w:hAnsi="Wingdings" w:hint="default"/>
+      </w:rPr>
+    </w:lvl>
+    <w:lvl w:ilvl="6">
+      <w:start w:val="1"/>
+      <w:numFmt w:val="bullet"/>
+      <w:lvlText w:val=""/>
+      <w:lvlJc w:val="left"/>
+      <w:pPr>
+        <w:ind w:left="5607" w:hanging="360"/>
+      </w:pPr>
+      <w:rPr>
+        <w:rFonts w:ascii="Symbol" w:hAnsi="Symbol" w:hint="default"/>
+      </w:rPr>
+    </w:lvl>
+    <w:lvl w:ilvl="7">
+      <w:start w:val="1"/>
+      <w:numFmt w:val="bullet"/>
+      <w:lvlText w:val="o"/>
+      <w:lvlJc w:val="left"/>
+      <w:pPr>
+        <w:ind w:left="6327" w:hanging="360"/>
+      </w:pPr>
+      <w:rPr>
+        <w:rFonts w:ascii="Courier New" w:hAnsi="Courier New" w:cs="Courier New" w:hint="default"/>
+      </w:rPr>
+    </w:lvl>
+    <w:lvl w:ilvl="8">
+      <w:start w:val="1"/>
+      <w:numFmt w:val="bullet"/>
+      <w:lvlText w:val=""/>
+      <w:lvlJc w:val="left"/>
+      <w:pPr>
+        <w:ind w:left="7047" w:hanging="360"/>
+      </w:pPr>
+      <w:rPr>
+        <w:rFonts w:ascii="Wingdings" w:hAnsi="Wingdings" w:hint="default"/>
+      </w:rPr>
+    </w:lvl>
+  </w:abstractNum>
+  <w:abstractNum w:abstractNumId="16" w15:restartNumberingAfterBreak="0">
     <w:nsid w:val="39E71A42"/>
     <w:multiLevelType w:val="hybridMultilevel"/>
     <w:tmpl w:val="092C1E70"/>
@@ -18305,7 +18690,7 @@
       </w:rPr>
     </w:lvl>
   </w:abstractNum>
-  <w:abstractNum w:abstractNumId="14" w15:restartNumberingAfterBreak="0">
+  <w:abstractNum w:abstractNumId="17" w15:restartNumberingAfterBreak="0">
     <w:nsid w:val="3A9C36CA"/>
     <w:multiLevelType w:val="multilevel"/>
     <w:tmpl w:val="B3623DC8"/>
@@ -18417,7 +18802,7 @@
       </w:rPr>
     </w:lvl>
   </w:abstractNum>
-  <w:abstractNum w:abstractNumId="15" w15:restartNumberingAfterBreak="0">
+  <w:abstractNum w:abstractNumId="18" w15:restartNumberingAfterBreak="0">
     <w:nsid w:val="3A9F1ACA"/>
     <w:multiLevelType w:val="hybridMultilevel"/>
     <w:tmpl w:val="C62045B6"/>
@@ -18530,7 +18915,7 @@
       </w:rPr>
     </w:lvl>
   </w:abstractNum>
-  <w:abstractNum w:abstractNumId="16" w15:restartNumberingAfterBreak="0">
+  <w:abstractNum w:abstractNumId="19" w15:restartNumberingAfterBreak="0">
     <w:nsid w:val="47DB6AD6"/>
     <w:multiLevelType w:val="hybridMultilevel"/>
     <w:tmpl w:val="B0AADC90"/>
@@ -18643,7 +19028,232 @@
       </w:rPr>
     </w:lvl>
   </w:abstractNum>
-  <w:abstractNum w:abstractNumId="17" w15:restartNumberingAfterBreak="0">
+  <w:abstractNum w:abstractNumId="20" w15:restartNumberingAfterBreak="0">
+    <w:nsid w:val="4BFB1EAD"/>
+    <w:multiLevelType w:val="hybridMultilevel"/>
+    <w:tmpl w:val="14AC8A20"/>
+    <w:lvl w:ilvl="0" w:tplc="04090001">
+      <w:start w:val="1"/>
+      <w:numFmt w:val="bullet"/>
+      <w:lvlText w:val=""/>
+      <w:lvlJc w:val="left"/>
+      <w:pPr>
+        <w:ind w:left="1287" w:hanging="360"/>
+      </w:pPr>
+      <w:rPr>
+        <w:rFonts w:ascii="Symbol" w:hAnsi="Symbol" w:hint="default"/>
+      </w:rPr>
+    </w:lvl>
+    <w:lvl w:ilvl="1" w:tplc="04090003" w:tentative="1">
+      <w:start w:val="1"/>
+      <w:numFmt w:val="bullet"/>
+      <w:lvlText w:val="o"/>
+      <w:lvlJc w:val="left"/>
+      <w:pPr>
+        <w:ind w:left="2007" w:hanging="360"/>
+      </w:pPr>
+      <w:rPr>
+        <w:rFonts w:ascii="Courier New" w:hAnsi="Courier New" w:cs="Courier New" w:hint="default"/>
+      </w:rPr>
+    </w:lvl>
+    <w:lvl w:ilvl="2" w:tplc="04090005" w:tentative="1">
+      <w:start w:val="1"/>
+      <w:numFmt w:val="bullet"/>
+      <w:lvlText w:val=""/>
+      <w:lvlJc w:val="left"/>
+      <w:pPr>
+        <w:ind w:left="2727" w:hanging="360"/>
+      </w:pPr>
+      <w:rPr>
+        <w:rFonts w:ascii="Wingdings" w:hAnsi="Wingdings" w:hint="default"/>
+      </w:rPr>
+    </w:lvl>
+    <w:lvl w:ilvl="3" w:tplc="04090001" w:tentative="1">
+      <w:start w:val="1"/>
+      <w:numFmt w:val="bullet"/>
+      <w:lvlText w:val=""/>
+      <w:lvlJc w:val="left"/>
+      <w:pPr>
+        <w:ind w:left="3447" w:hanging="360"/>
+      </w:pPr>
+      <w:rPr>
+        <w:rFonts w:ascii="Symbol" w:hAnsi="Symbol" w:hint="default"/>
+      </w:rPr>
+    </w:lvl>
+    <w:lvl w:ilvl="4" w:tplc="04090003" w:tentative="1">
+      <w:start w:val="1"/>
+      <w:numFmt w:val="bullet"/>
+      <w:lvlText w:val="o"/>
+      <w:lvlJc w:val="left"/>
+      <w:pPr>
+        <w:ind w:left="4167" w:hanging="360"/>
+      </w:pPr>
+      <w:rPr>
+        <w:rFonts w:ascii="Courier New" w:hAnsi="Courier New" w:cs="Courier New" w:hint="default"/>
+      </w:rPr>
+    </w:lvl>
+    <w:lvl w:ilvl="5" w:tplc="04090005" w:tentative="1">
+      <w:start w:val="1"/>
+      <w:numFmt w:val="bullet"/>
+      <w:lvlText w:val=""/>
+      <w:lvlJc w:val="left"/>
+      <w:pPr>
+        <w:ind w:left="4887" w:hanging="360"/>
+      </w:pPr>
+      <w:rPr>
+        <w:rFonts w:ascii="Wingdings" w:hAnsi="Wingdings" w:hint="default"/>
+      </w:rPr>
+    </w:lvl>
+    <w:lvl w:ilvl="6" w:tplc="04090001" w:tentative="1">
+      <w:start w:val="1"/>
+      <w:numFmt w:val="bullet"/>
+      <w:lvlText w:val=""/>
+      <w:lvlJc w:val="left"/>
+      <w:pPr>
+        <w:ind w:left="5607" w:hanging="360"/>
+      </w:pPr>
+      <w:rPr>
+        <w:rFonts w:ascii="Symbol" w:hAnsi="Symbol" w:hint="default"/>
+      </w:rPr>
+    </w:lvl>
+    <w:lvl w:ilvl="7" w:tplc="04090003" w:tentative="1">
+      <w:start w:val="1"/>
+      <w:numFmt w:val="bullet"/>
+      <w:lvlText w:val="o"/>
+      <w:lvlJc w:val="left"/>
+      <w:pPr>
+        <w:ind w:left="6327" w:hanging="360"/>
+      </w:pPr>
+      <w:rPr>
+        <w:rFonts w:ascii="Courier New" w:hAnsi="Courier New" w:cs="Courier New" w:hint="default"/>
+      </w:rPr>
+    </w:lvl>
+    <w:lvl w:ilvl="8" w:tplc="04090005" w:tentative="1">
+      <w:start w:val="1"/>
+      <w:numFmt w:val="bullet"/>
+      <w:lvlText w:val=""/>
+      <w:lvlJc w:val="left"/>
+      <w:pPr>
+        <w:ind w:left="7047" w:hanging="360"/>
+      </w:pPr>
+      <w:rPr>
+        <w:rFonts w:ascii="Wingdings" w:hAnsi="Wingdings" w:hint="default"/>
+      </w:rPr>
+    </w:lvl>
+  </w:abstractNum>
+  <w:abstractNum w:abstractNumId="21" w15:restartNumberingAfterBreak="0">
+    <w:nsid w:val="56EF496D"/>
+    <w:multiLevelType w:val="multilevel"/>
+    <w:tmpl w:val="DE481DA8"/>
+    <w:lvl w:ilvl="0">
+      <w:numFmt w:val="bullet"/>
+      <w:lvlText w:val="-"/>
+      <w:lvlJc w:val="left"/>
+      <w:pPr>
+        <w:ind w:left="567" w:hanging="283"/>
+      </w:pPr>
+      <w:rPr>
+        <w:rFonts w:ascii="Times New Roman" w:hAnsi="Times New Roman" w:cs="Times New Roman" w:hint="default"/>
+      </w:rPr>
+    </w:lvl>
+    <w:lvl w:ilvl="1">
+      <w:start w:val="1"/>
+      <w:numFmt w:val="bullet"/>
+      <w:lvlText w:val="o"/>
+      <w:lvlJc w:val="left"/>
+      <w:pPr>
+        <w:ind w:left="2007" w:hanging="360"/>
+      </w:pPr>
+      <w:rPr>
+        <w:rFonts w:ascii="Courier New" w:hAnsi="Courier New" w:cs="Courier New" w:hint="default"/>
+      </w:rPr>
+    </w:lvl>
+    <w:lvl w:ilvl="2">
+      <w:start w:val="1"/>
+      <w:numFmt w:val="bullet"/>
+      <w:lvlText w:val=""/>
+      <w:lvlJc w:val="left"/>
+      <w:pPr>
+        <w:ind w:left="2727" w:hanging="360"/>
+      </w:pPr>
+      <w:rPr>
+        <w:rFonts w:ascii="Wingdings" w:hAnsi="Wingdings" w:hint="default"/>
+      </w:rPr>
+    </w:lvl>
+    <w:lvl w:ilvl="3">
+      <w:start w:val="1"/>
+      <w:numFmt w:val="bullet"/>
+      <w:lvlText w:val=""/>
+      <w:lvlJc w:val="left"/>
+      <w:pPr>
+        <w:ind w:left="3447" w:hanging="360"/>
+      </w:pPr>
+      <w:rPr>
+        <w:rFonts w:ascii="Symbol" w:hAnsi="Symbol" w:hint="default"/>
+      </w:rPr>
+    </w:lvl>
+    <w:lvl w:ilvl="4">
+      <w:start w:val="1"/>
+      <w:numFmt w:val="bullet"/>
+      <w:lvlText w:val="o"/>
+      <w:lvlJc w:val="left"/>
+      <w:pPr>
+        <w:ind w:left="4167" w:hanging="360"/>
+      </w:pPr>
+      <w:rPr>
+        <w:rFonts w:ascii="Courier New" w:hAnsi="Courier New" w:cs="Courier New" w:hint="default"/>
+      </w:rPr>
+    </w:lvl>
+    <w:lvl w:ilvl="5">
+      <w:start w:val="1"/>
+      <w:numFmt w:val="bullet"/>
+      <w:lvlText w:val=""/>
+      <w:lvlJc w:val="left"/>
+      <w:pPr>
+        <w:ind w:left="4887" w:hanging="360"/>
+      </w:pPr>
+      <w:rPr>
+        <w:rFonts w:ascii="Wingdings" w:hAnsi="Wingdings" w:hint="default"/>
+      </w:rPr>
+    </w:lvl>
+    <w:lvl w:ilvl="6">
+      <w:start w:val="1"/>
+      <w:numFmt w:val="bullet"/>
+      <w:lvlText w:val=""/>
+      <w:lvlJc w:val="left"/>
+      <w:pPr>
+        <w:ind w:left="5607" w:hanging="360"/>
+      </w:pPr>
+      <w:rPr>
+        <w:rFonts w:ascii="Symbol" w:hAnsi="Symbol" w:hint="default"/>
+      </w:rPr>
+    </w:lvl>
+    <w:lvl w:ilvl="7">
+      <w:start w:val="1"/>
+      <w:numFmt w:val="bullet"/>
+      <w:lvlText w:val="o"/>
+      <w:lvlJc w:val="left"/>
+      <w:pPr>
+        <w:ind w:left="6327" w:hanging="360"/>
+      </w:pPr>
+      <w:rPr>
+        <w:rFonts w:ascii="Courier New" w:hAnsi="Courier New" w:cs="Courier New" w:hint="default"/>
+      </w:rPr>
+    </w:lvl>
+    <w:lvl w:ilvl="8">
+      <w:start w:val="1"/>
+      <w:numFmt w:val="bullet"/>
+      <w:lvlText w:val=""/>
+      <w:lvlJc w:val="left"/>
+      <w:pPr>
+        <w:ind w:left="7047" w:hanging="360"/>
+      </w:pPr>
+      <w:rPr>
+        <w:rFonts w:ascii="Wingdings" w:hAnsi="Wingdings" w:hint="default"/>
+      </w:rPr>
+    </w:lvl>
+  </w:abstractNum>
+  <w:abstractNum w:abstractNumId="22" w15:restartNumberingAfterBreak="0">
     <w:nsid w:val="5A066D1C"/>
     <w:multiLevelType w:val="multilevel"/>
     <w:tmpl w:val="3EA82916"/>
@@ -18755,7 +19365,7 @@
       </w:rPr>
     </w:lvl>
   </w:abstractNum>
-  <w:abstractNum w:abstractNumId="18" w15:restartNumberingAfterBreak="0">
+  <w:abstractNum w:abstractNumId="23" w15:restartNumberingAfterBreak="0">
     <w:nsid w:val="5D585626"/>
     <w:multiLevelType w:val="multilevel"/>
     <w:tmpl w:val="B56A381A"/>
@@ -18867,7 +19477,233 @@
       </w:rPr>
     </w:lvl>
   </w:abstractNum>
-  <w:abstractNum w:abstractNumId="19" w15:restartNumberingAfterBreak="0">
+  <w:abstractNum w:abstractNumId="24" w15:restartNumberingAfterBreak="0">
+    <w:nsid w:val="6021124D"/>
+    <w:multiLevelType w:val="hybridMultilevel"/>
+    <w:tmpl w:val="74EC0104"/>
+    <w:lvl w:ilvl="0" w:tplc="04090001">
+      <w:start w:val="1"/>
+      <w:numFmt w:val="bullet"/>
+      <w:lvlText w:val=""/>
+      <w:lvlJc w:val="left"/>
+      <w:pPr>
+        <w:ind w:left="1287" w:hanging="360"/>
+      </w:pPr>
+      <w:rPr>
+        <w:rFonts w:ascii="Symbol" w:hAnsi="Symbol" w:hint="default"/>
+      </w:rPr>
+    </w:lvl>
+    <w:lvl w:ilvl="1" w:tplc="04090003" w:tentative="1">
+      <w:start w:val="1"/>
+      <w:numFmt w:val="bullet"/>
+      <w:lvlText w:val="o"/>
+      <w:lvlJc w:val="left"/>
+      <w:pPr>
+        <w:ind w:left="2007" w:hanging="360"/>
+      </w:pPr>
+      <w:rPr>
+        <w:rFonts w:ascii="Courier New" w:hAnsi="Courier New" w:cs="Courier New" w:hint="default"/>
+      </w:rPr>
+    </w:lvl>
+    <w:lvl w:ilvl="2" w:tplc="04090005" w:tentative="1">
+      <w:start w:val="1"/>
+      <w:numFmt w:val="bullet"/>
+      <w:lvlText w:val=""/>
+      <w:lvlJc w:val="left"/>
+      <w:pPr>
+        <w:ind w:left="2727" w:hanging="360"/>
+      </w:pPr>
+      <w:rPr>
+        <w:rFonts w:ascii="Wingdings" w:hAnsi="Wingdings" w:hint="default"/>
+      </w:rPr>
+    </w:lvl>
+    <w:lvl w:ilvl="3" w:tplc="04090001" w:tentative="1">
+      <w:start w:val="1"/>
+      <w:numFmt w:val="bullet"/>
+      <w:lvlText w:val=""/>
+      <w:lvlJc w:val="left"/>
+      <w:pPr>
+        <w:ind w:left="3447" w:hanging="360"/>
+      </w:pPr>
+      <w:rPr>
+        <w:rFonts w:ascii="Symbol" w:hAnsi="Symbol" w:hint="default"/>
+      </w:rPr>
+    </w:lvl>
+    <w:lvl w:ilvl="4" w:tplc="04090003" w:tentative="1">
+      <w:start w:val="1"/>
+      <w:numFmt w:val="bullet"/>
+      <w:lvlText w:val="o"/>
+      <w:lvlJc w:val="left"/>
+      <w:pPr>
+        <w:ind w:left="4167" w:hanging="360"/>
+      </w:pPr>
+      <w:rPr>
+        <w:rFonts w:ascii="Courier New" w:hAnsi="Courier New" w:cs="Courier New" w:hint="default"/>
+      </w:rPr>
+    </w:lvl>
+    <w:lvl w:ilvl="5" w:tplc="04090005" w:tentative="1">
+      <w:start w:val="1"/>
+      <w:numFmt w:val="bullet"/>
+      <w:lvlText w:val=""/>
+      <w:lvlJc w:val="left"/>
+      <w:pPr>
+        <w:ind w:left="4887" w:hanging="360"/>
+      </w:pPr>
+      <w:rPr>
+        <w:rFonts w:ascii="Wingdings" w:hAnsi="Wingdings" w:hint="default"/>
+      </w:rPr>
+    </w:lvl>
+    <w:lvl w:ilvl="6" w:tplc="04090001" w:tentative="1">
+      <w:start w:val="1"/>
+      <w:numFmt w:val="bullet"/>
+      <w:lvlText w:val=""/>
+      <w:lvlJc w:val="left"/>
+      <w:pPr>
+        <w:ind w:left="5607" w:hanging="360"/>
+      </w:pPr>
+      <w:rPr>
+        <w:rFonts w:ascii="Symbol" w:hAnsi="Symbol" w:hint="default"/>
+      </w:rPr>
+    </w:lvl>
+    <w:lvl w:ilvl="7" w:tplc="04090003" w:tentative="1">
+      <w:start w:val="1"/>
+      <w:numFmt w:val="bullet"/>
+      <w:lvlText w:val="o"/>
+      <w:lvlJc w:val="left"/>
+      <w:pPr>
+        <w:ind w:left="6327" w:hanging="360"/>
+      </w:pPr>
+      <w:rPr>
+        <w:rFonts w:ascii="Courier New" w:hAnsi="Courier New" w:cs="Courier New" w:hint="default"/>
+      </w:rPr>
+    </w:lvl>
+    <w:lvl w:ilvl="8" w:tplc="04090005" w:tentative="1">
+      <w:start w:val="1"/>
+      <w:numFmt w:val="bullet"/>
+      <w:lvlText w:val=""/>
+      <w:lvlJc w:val="left"/>
+      <w:pPr>
+        <w:ind w:left="7047" w:hanging="360"/>
+      </w:pPr>
+      <w:rPr>
+        <w:rFonts w:ascii="Wingdings" w:hAnsi="Wingdings" w:hint="default"/>
+      </w:rPr>
+    </w:lvl>
+  </w:abstractNum>
+  <w:abstractNum w:abstractNumId="25" w15:restartNumberingAfterBreak="0">
+    <w:nsid w:val="690775A2"/>
+    <w:multiLevelType w:val="hybridMultilevel"/>
+    <w:tmpl w:val="204A14EC"/>
+    <w:lvl w:ilvl="0" w:tplc="04090001">
+      <w:start w:val="1"/>
+      <w:numFmt w:val="bullet"/>
+      <w:lvlText w:val=""/>
+      <w:lvlJc w:val="left"/>
+      <w:pPr>
+        <w:ind w:left="1287" w:hanging="360"/>
+      </w:pPr>
+      <w:rPr>
+        <w:rFonts w:ascii="Symbol" w:hAnsi="Symbol" w:hint="default"/>
+      </w:rPr>
+    </w:lvl>
+    <w:lvl w:ilvl="1" w:tplc="04090003" w:tentative="1">
+      <w:start w:val="1"/>
+      <w:numFmt w:val="bullet"/>
+      <w:lvlText w:val="o"/>
+      <w:lvlJc w:val="left"/>
+      <w:pPr>
+        <w:ind w:left="2007" w:hanging="360"/>
+      </w:pPr>
+      <w:rPr>
+        <w:rFonts w:ascii="Courier New" w:hAnsi="Courier New" w:cs="Courier New" w:hint="default"/>
+      </w:rPr>
+    </w:lvl>
+    <w:lvl w:ilvl="2" w:tplc="04090005" w:tentative="1">
+      <w:start w:val="1"/>
+      <w:numFmt w:val="bullet"/>
+      <w:lvlText w:val=""/>
+      <w:lvlJc w:val="left"/>
+      <w:pPr>
+        <w:ind w:left="2727" w:hanging="360"/>
+      </w:pPr>
+      <w:rPr>
+        <w:rFonts w:ascii="Wingdings" w:hAnsi="Wingdings" w:hint="default"/>
+      </w:rPr>
+    </w:lvl>
+    <w:lvl w:ilvl="3" w:tplc="04090001" w:tentative="1">
+      <w:start w:val="1"/>
+      <w:numFmt w:val="bullet"/>
+      <w:lvlText w:val=""/>
+      <w:lvlJc w:val="left"/>
+      <w:pPr>
+        <w:ind w:left="3447" w:hanging="360"/>
+      </w:pPr>
+      <w:rPr>
+        <w:rFonts w:ascii="Symbol" w:hAnsi="Symbol" w:hint="default"/>
+      </w:rPr>
+    </w:lvl>
+    <w:lvl w:ilvl="4" w:tplc="04090003" w:tentative="1">
+      <w:start w:val="1"/>
+      <w:numFmt w:val="bullet"/>
+      <w:lvlText w:val="o"/>
+      <w:lvlJc w:val="left"/>
+      <w:pPr>
+        <w:ind w:left="4167" w:hanging="360"/>
+      </w:pPr>
+      <w:rPr>
+        <w:rFonts w:ascii="Courier New" w:hAnsi="Courier New" w:cs="Courier New" w:hint="default"/>
+      </w:rPr>
+    </w:lvl>
+    <w:lvl w:ilvl="5" w:tplc="04090005" w:tentative="1">
+      <w:start w:val="1"/>
+      <w:numFmt w:val="bullet"/>
+      <w:lvlText w:val=""/>
+      <w:lvlJc w:val="left"/>
+      <w:pPr>
+        <w:ind w:left="4887" w:hanging="360"/>
+      </w:pPr>
+      <w:rPr>
+        <w:rFonts w:ascii="Wingdings" w:hAnsi="Wingdings" w:hint="default"/>
+      </w:rPr>
+    </w:lvl>
+    <w:lvl w:ilvl="6" w:tplc="04090001" w:tentative="1">
+      <w:start w:val="1"/>
+      <w:numFmt w:val="bullet"/>
+      <w:lvlText w:val=""/>
+      <w:lvlJc w:val="left"/>
+      <w:pPr>
+        <w:ind w:left="5607" w:hanging="360"/>
+      </w:pPr>
+      <w:rPr>
+        <w:rFonts w:ascii="Symbol" w:hAnsi="Symbol" w:hint="default"/>
+      </w:rPr>
+    </w:lvl>
+    <w:lvl w:ilvl="7" w:tplc="04090003" w:tentative="1">
+      <w:start w:val="1"/>
+      <w:numFmt w:val="bullet"/>
+      <w:lvlText w:val="o"/>
+      <w:lvlJc w:val="left"/>
+      <w:pPr>
+        <w:ind w:left="6327" w:hanging="360"/>
+      </w:pPr>
+      <w:rPr>
+        <w:rFonts w:ascii="Courier New" w:hAnsi="Courier New" w:cs="Courier New" w:hint="default"/>
+      </w:rPr>
+    </w:lvl>
+    <w:lvl w:ilvl="8" w:tplc="04090005" w:tentative="1">
+      <w:start w:val="1"/>
+      <w:numFmt w:val="bullet"/>
+      <w:lvlText w:val=""/>
+      <w:lvlJc w:val="left"/>
+      <w:pPr>
+        <w:ind w:left="7047" w:hanging="360"/>
+      </w:pPr>
+      <w:rPr>
+        <w:rFonts w:ascii="Wingdings" w:hAnsi="Wingdings" w:hint="default"/>
+      </w:rPr>
+    </w:lvl>
+  </w:abstractNum>
+  <w:abstractNum w:abstractNumId="26" w15:restartNumberingAfterBreak="0">
     <w:nsid w:val="6A047860"/>
     <w:multiLevelType w:val="hybridMultilevel"/>
     <w:tmpl w:val="A67A4AA4"/>
@@ -18953,7 +19789,7 @@
       </w:pPr>
     </w:lvl>
   </w:abstractNum>
-  <w:abstractNum w:abstractNumId="20" w15:restartNumberingAfterBreak="0">
+  <w:abstractNum w:abstractNumId="27" w15:restartNumberingAfterBreak="0">
     <w:nsid w:val="6BCE7CBC"/>
     <w:multiLevelType w:val="multilevel"/>
     <w:tmpl w:val="DE481DA8"/>
@@ -19065,7 +19901,7 @@
       </w:rPr>
     </w:lvl>
   </w:abstractNum>
-  <w:abstractNum w:abstractNumId="21" w15:restartNumberingAfterBreak="0">
+  <w:abstractNum w:abstractNumId="28" w15:restartNumberingAfterBreak="0">
     <w:nsid w:val="6D256C1E"/>
     <w:multiLevelType w:val="multilevel"/>
     <w:tmpl w:val="1D92CB28"/>
@@ -19186,7 +20022,7 @@
       </w:rPr>
     </w:lvl>
   </w:abstractNum>
-  <w:abstractNum w:abstractNumId="22" w15:restartNumberingAfterBreak="0">
+  <w:abstractNum w:abstractNumId="29" w15:restartNumberingAfterBreak="0">
     <w:nsid w:val="701B083D"/>
     <w:multiLevelType w:val="multilevel"/>
     <w:tmpl w:val="DC00A8A8"/>
@@ -19299,7 +20135,233 @@
       </w:rPr>
     </w:lvl>
   </w:abstractNum>
-  <w:abstractNum w:abstractNumId="23" w15:restartNumberingAfterBreak="0">
+  <w:abstractNum w:abstractNumId="30" w15:restartNumberingAfterBreak="0">
+    <w:nsid w:val="72532549"/>
+    <w:multiLevelType w:val="multilevel"/>
+    <w:tmpl w:val="AB543EF6"/>
+    <w:lvl w:ilvl="0">
+      <w:start w:val="1"/>
+      <w:numFmt w:val="bullet"/>
+      <w:lvlText w:val=""/>
+      <w:lvlJc w:val="left"/>
+      <w:pPr>
+        <w:ind w:left="1134" w:hanging="567"/>
+      </w:pPr>
+      <w:rPr>
+        <w:rFonts w:ascii="Symbol" w:hAnsi="Symbol" w:hint="default"/>
+      </w:rPr>
+    </w:lvl>
+    <w:lvl w:ilvl="1">
+      <w:start w:val="1"/>
+      <w:numFmt w:val="bullet"/>
+      <w:lvlText w:val="o"/>
+      <w:lvlJc w:val="left"/>
+      <w:pPr>
+        <w:ind w:left="2007" w:hanging="360"/>
+      </w:pPr>
+      <w:rPr>
+        <w:rFonts w:ascii="Courier New" w:hAnsi="Courier New" w:cs="Courier New" w:hint="default"/>
+      </w:rPr>
+    </w:lvl>
+    <w:lvl w:ilvl="2">
+      <w:start w:val="1"/>
+      <w:numFmt w:val="bullet"/>
+      <w:lvlText w:val=""/>
+      <w:lvlJc w:val="left"/>
+      <w:pPr>
+        <w:ind w:left="2727" w:hanging="360"/>
+      </w:pPr>
+      <w:rPr>
+        <w:rFonts w:ascii="Wingdings" w:hAnsi="Wingdings" w:hint="default"/>
+      </w:rPr>
+    </w:lvl>
+    <w:lvl w:ilvl="3">
+      <w:start w:val="1"/>
+      <w:numFmt w:val="bullet"/>
+      <w:lvlText w:val=""/>
+      <w:lvlJc w:val="left"/>
+      <w:pPr>
+        <w:ind w:left="3447" w:hanging="360"/>
+      </w:pPr>
+      <w:rPr>
+        <w:rFonts w:ascii="Symbol" w:hAnsi="Symbol" w:hint="default"/>
+      </w:rPr>
+    </w:lvl>
+    <w:lvl w:ilvl="4">
+      <w:start w:val="1"/>
+      <w:numFmt w:val="bullet"/>
+      <w:lvlText w:val="o"/>
+      <w:lvlJc w:val="left"/>
+      <w:pPr>
+        <w:ind w:left="4167" w:hanging="360"/>
+      </w:pPr>
+      <w:rPr>
+        <w:rFonts w:ascii="Courier New" w:hAnsi="Courier New" w:cs="Courier New" w:hint="default"/>
+      </w:rPr>
+    </w:lvl>
+    <w:lvl w:ilvl="5">
+      <w:start w:val="1"/>
+      <w:numFmt w:val="bullet"/>
+      <w:lvlText w:val=""/>
+      <w:lvlJc w:val="left"/>
+      <w:pPr>
+        <w:ind w:left="4887" w:hanging="360"/>
+      </w:pPr>
+      <w:rPr>
+        <w:rFonts w:ascii="Wingdings" w:hAnsi="Wingdings" w:hint="default"/>
+      </w:rPr>
+    </w:lvl>
+    <w:lvl w:ilvl="6">
+      <w:start w:val="1"/>
+      <w:numFmt w:val="bullet"/>
+      <w:lvlText w:val=""/>
+      <w:lvlJc w:val="left"/>
+      <w:pPr>
+        <w:ind w:left="5607" w:hanging="360"/>
+      </w:pPr>
+      <w:rPr>
+        <w:rFonts w:ascii="Symbol" w:hAnsi="Symbol" w:hint="default"/>
+      </w:rPr>
+    </w:lvl>
+    <w:lvl w:ilvl="7">
+      <w:start w:val="1"/>
+      <w:numFmt w:val="bullet"/>
+      <w:lvlText w:val="o"/>
+      <w:lvlJc w:val="left"/>
+      <w:pPr>
+        <w:ind w:left="6327" w:hanging="360"/>
+      </w:pPr>
+      <w:rPr>
+        <w:rFonts w:ascii="Courier New" w:hAnsi="Courier New" w:cs="Courier New" w:hint="default"/>
+      </w:rPr>
+    </w:lvl>
+    <w:lvl w:ilvl="8">
+      <w:start w:val="1"/>
+      <w:numFmt w:val="bullet"/>
+      <w:lvlText w:val=""/>
+      <w:lvlJc w:val="left"/>
+      <w:pPr>
+        <w:ind w:left="7047" w:hanging="360"/>
+      </w:pPr>
+      <w:rPr>
+        <w:rFonts w:ascii="Wingdings" w:hAnsi="Wingdings" w:hint="default"/>
+      </w:rPr>
+    </w:lvl>
+  </w:abstractNum>
+  <w:abstractNum w:abstractNumId="31" w15:restartNumberingAfterBreak="0">
+    <w:nsid w:val="74A52749"/>
+    <w:multiLevelType w:val="hybridMultilevel"/>
+    <w:tmpl w:val="B310F122"/>
+    <w:lvl w:ilvl="0" w:tplc="04090001">
+      <w:start w:val="1"/>
+      <w:numFmt w:val="bullet"/>
+      <w:lvlText w:val=""/>
+      <w:lvlJc w:val="left"/>
+      <w:pPr>
+        <w:ind w:left="1287" w:hanging="360"/>
+      </w:pPr>
+      <w:rPr>
+        <w:rFonts w:ascii="Symbol" w:hAnsi="Symbol" w:hint="default"/>
+      </w:rPr>
+    </w:lvl>
+    <w:lvl w:ilvl="1" w:tplc="04090003" w:tentative="1">
+      <w:start w:val="1"/>
+      <w:numFmt w:val="bullet"/>
+      <w:lvlText w:val="o"/>
+      <w:lvlJc w:val="left"/>
+      <w:pPr>
+        <w:ind w:left="2007" w:hanging="360"/>
+      </w:pPr>
+      <w:rPr>
+        <w:rFonts w:ascii="Courier New" w:hAnsi="Courier New" w:cs="Courier New" w:hint="default"/>
+      </w:rPr>
+    </w:lvl>
+    <w:lvl w:ilvl="2" w:tplc="04090005" w:tentative="1">
+      <w:start w:val="1"/>
+      <w:numFmt w:val="bullet"/>
+      <w:lvlText w:val=""/>
+      <w:lvlJc w:val="left"/>
+      <w:pPr>
+        <w:ind w:left="2727" w:hanging="360"/>
+      </w:pPr>
+      <w:rPr>
+        <w:rFonts w:ascii="Wingdings" w:hAnsi="Wingdings" w:hint="default"/>
+      </w:rPr>
+    </w:lvl>
+    <w:lvl w:ilvl="3" w:tplc="04090001" w:tentative="1">
+      <w:start w:val="1"/>
+      <w:numFmt w:val="bullet"/>
+      <w:lvlText w:val=""/>
+      <w:lvlJc w:val="left"/>
+      <w:pPr>
+        <w:ind w:left="3447" w:hanging="360"/>
+      </w:pPr>
+      <w:rPr>
+        <w:rFonts w:ascii="Symbol" w:hAnsi="Symbol" w:hint="default"/>
+      </w:rPr>
+    </w:lvl>
+    <w:lvl w:ilvl="4" w:tplc="04090003" w:tentative="1">
+      <w:start w:val="1"/>
+      <w:numFmt w:val="bullet"/>
+      <w:lvlText w:val="o"/>
+      <w:lvlJc w:val="left"/>
+      <w:pPr>
+        <w:ind w:left="4167" w:hanging="360"/>
+      </w:pPr>
+      <w:rPr>
+        <w:rFonts w:ascii="Courier New" w:hAnsi="Courier New" w:cs="Courier New" w:hint="default"/>
+      </w:rPr>
+    </w:lvl>
+    <w:lvl w:ilvl="5" w:tplc="04090005" w:tentative="1">
+      <w:start w:val="1"/>
+      <w:numFmt w:val="bullet"/>
+      <w:lvlText w:val=""/>
+      <w:lvlJc w:val="left"/>
+      <w:pPr>
+        <w:ind w:left="4887" w:hanging="360"/>
+      </w:pPr>
+      <w:rPr>
+        <w:rFonts w:ascii="Wingdings" w:hAnsi="Wingdings" w:hint="default"/>
+      </w:rPr>
+    </w:lvl>
+    <w:lvl w:ilvl="6" w:tplc="04090001" w:tentative="1">
+      <w:start w:val="1"/>
+      <w:numFmt w:val="bullet"/>
+      <w:lvlText w:val=""/>
+      <w:lvlJc w:val="left"/>
+      <w:pPr>
+        <w:ind w:left="5607" w:hanging="360"/>
+      </w:pPr>
+      <w:rPr>
+        <w:rFonts w:ascii="Symbol" w:hAnsi="Symbol" w:hint="default"/>
+      </w:rPr>
+    </w:lvl>
+    <w:lvl w:ilvl="7" w:tplc="04090003" w:tentative="1">
+      <w:start w:val="1"/>
+      <w:numFmt w:val="bullet"/>
+      <w:lvlText w:val="o"/>
+      <w:lvlJc w:val="left"/>
+      <w:pPr>
+        <w:ind w:left="6327" w:hanging="360"/>
+      </w:pPr>
+      <w:rPr>
+        <w:rFonts w:ascii="Courier New" w:hAnsi="Courier New" w:cs="Courier New" w:hint="default"/>
+      </w:rPr>
+    </w:lvl>
+    <w:lvl w:ilvl="8" w:tplc="04090005" w:tentative="1">
+      <w:start w:val="1"/>
+      <w:numFmt w:val="bullet"/>
+      <w:lvlText w:val=""/>
+      <w:lvlJc w:val="left"/>
+      <w:pPr>
+        <w:ind w:left="7047" w:hanging="360"/>
+      </w:pPr>
+      <w:rPr>
+        <w:rFonts w:ascii="Wingdings" w:hAnsi="Wingdings" w:hint="default"/>
+      </w:rPr>
+    </w:lvl>
+  </w:abstractNum>
+  <w:abstractNum w:abstractNumId="32" w15:restartNumberingAfterBreak="0">
     <w:nsid w:val="77D27298"/>
     <w:multiLevelType w:val="multilevel"/>
     <w:tmpl w:val="26E0E6AC"/>
@@ -19411,7 +20473,7 @@
       </w:rPr>
     </w:lvl>
   </w:abstractNum>
-  <w:abstractNum w:abstractNumId="24" w15:restartNumberingAfterBreak="0">
+  <w:abstractNum w:abstractNumId="33" w15:restartNumberingAfterBreak="0">
     <w:nsid w:val="7859437C"/>
     <w:multiLevelType w:val="multilevel"/>
     <w:tmpl w:val="E0C8D9E6"/>
@@ -19524,79 +20586,106 @@
     </w:lvl>
   </w:abstractNum>
   <w:num w:numId="1">
+    <w:abstractNumId w:val="11"/>
+  </w:num>
+  <w:num w:numId="2">
+    <w:abstractNumId w:val="1"/>
+  </w:num>
+  <w:num w:numId="3">
+    <w:abstractNumId w:val="28"/>
+  </w:num>
+  <w:num w:numId="4">
+    <w:abstractNumId w:val="16"/>
+  </w:num>
+  <w:num w:numId="5">
+    <w:abstractNumId w:val="5"/>
+  </w:num>
+  <w:num w:numId="6">
+    <w:abstractNumId w:val="19"/>
+  </w:num>
+  <w:num w:numId="7">
+    <w:abstractNumId w:val="3"/>
+  </w:num>
+  <w:num w:numId="8">
+    <w:abstractNumId w:val="33"/>
+  </w:num>
+  <w:num w:numId="9">
+    <w:abstractNumId w:val="22"/>
+  </w:num>
+  <w:num w:numId="10">
+    <w:abstractNumId w:val="13"/>
+  </w:num>
+  <w:num w:numId="11">
+    <w:abstractNumId w:val="27"/>
+  </w:num>
+  <w:num w:numId="12">
+    <w:abstractNumId w:val="14"/>
+  </w:num>
+  <w:num w:numId="13">
+    <w:abstractNumId w:val="32"/>
+  </w:num>
+  <w:num w:numId="14">
+    <w:abstractNumId w:val="10"/>
+  </w:num>
+  <w:num w:numId="15">
+    <w:abstractNumId w:val="17"/>
+  </w:num>
+  <w:num w:numId="16">
+    <w:abstractNumId w:val="23"/>
+  </w:num>
+  <w:num w:numId="17">
+    <w:abstractNumId w:val="2"/>
+  </w:num>
+  <w:num w:numId="18">
+    <w:abstractNumId w:val="4"/>
+  </w:num>
+  <w:num w:numId="19">
+    <w:abstractNumId w:val="26"/>
+  </w:num>
+  <w:num w:numId="20">
+    <w:abstractNumId w:val="12"/>
+  </w:num>
+  <w:num w:numId="21">
+    <w:abstractNumId w:val="8"/>
+  </w:num>
+  <w:num w:numId="22">
     <w:abstractNumId w:val="9"/>
   </w:num>
-  <w:num w:numId="2">
+  <w:num w:numId="23">
+    <w:abstractNumId w:val="18"/>
+  </w:num>
+  <w:num w:numId="24">
+    <w:abstractNumId w:val="29"/>
+  </w:num>
+  <w:num w:numId="25">
+    <w:abstractNumId w:val="6"/>
+  </w:num>
+  <w:num w:numId="26">
+    <w:abstractNumId w:val="21"/>
+  </w:num>
+  <w:num w:numId="27">
+    <w:abstractNumId w:val="7"/>
+  </w:num>
+  <w:num w:numId="28">
     <w:abstractNumId w:val="0"/>
   </w:num>
-  <w:num w:numId="3">
-    <w:abstractNumId w:val="21"/>
-  </w:num>
-  <w:num w:numId="4">
-    <w:abstractNumId w:val="13"/>
-  </w:num>
-  <w:num w:numId="5">
-    <w:abstractNumId w:val="4"/>
-  </w:num>
-  <w:num w:numId="6">
-    <w:abstractNumId w:val="16"/>
-  </w:num>
-  <w:num w:numId="7">
-    <w:abstractNumId w:val="2"/>
-  </w:num>
-  <w:num w:numId="8">
-    <w:abstractNumId w:val="24"/>
-  </w:num>
-  <w:num w:numId="9">
-    <w:abstractNumId w:val="17"/>
-  </w:num>
-  <w:num w:numId="10">
-    <w:abstractNumId w:val="11"/>
-  </w:num>
-  <w:num w:numId="11">
+  <w:num w:numId="29">
     <w:abstractNumId w:val="20"/>
   </w:num>
-  <w:num w:numId="12">
-    <w:abstractNumId w:val="12"/>
-  </w:num>
-  <w:num w:numId="13">
-    <w:abstractNumId w:val="23"/>
-  </w:num>
-  <w:num w:numId="14">
-    <w:abstractNumId w:val="8"/>
-  </w:num>
-  <w:num w:numId="15">
-    <w:abstractNumId w:val="14"/>
-  </w:num>
-  <w:num w:numId="16">
-    <w:abstractNumId w:val="18"/>
-  </w:num>
-  <w:num w:numId="17">
-    <w:abstractNumId w:val="1"/>
-  </w:num>
-  <w:num w:numId="18">
-    <w:abstractNumId w:val="3"/>
-  </w:num>
-  <w:num w:numId="19">
-    <w:abstractNumId w:val="19"/>
-  </w:num>
-  <w:num w:numId="20">
-    <w:abstractNumId w:val="10"/>
-  </w:num>
-  <w:num w:numId="21">
-    <w:abstractNumId w:val="6"/>
-  </w:num>
-  <w:num w:numId="22">
-    <w:abstractNumId w:val="7"/>
-  </w:num>
-  <w:num w:numId="23">
+  <w:num w:numId="30">
     <w:abstractNumId w:val="15"/>
   </w:num>
-  <w:num w:numId="24">
-    <w:abstractNumId w:val="22"/>
+  <w:num w:numId="31">
+    <w:abstractNumId w:val="31"/>
   </w:num>
-  <w:num w:numId="25">
-    <w:abstractNumId w:val="5"/>
+  <w:num w:numId="32">
+    <w:abstractNumId w:val="30"/>
+  </w:num>
+  <w:num w:numId="33">
+    <w:abstractNumId w:val="25"/>
+  </w:num>
+  <w:num w:numId="34">
+    <w:abstractNumId w:val="24"/>
   </w:num>
   <w:numIdMacAtCleanup w:val="16"/>
 </w:numbering>
@@ -20826,7 +21915,7 @@
 </file>
 
 <file path=customXml/itemProps1.xml><?xml version="1.0" encoding="utf-8"?>
-<ds:datastoreItem xmlns:ds="http://schemas.openxmlformats.org/officeDocument/2006/customXml" ds:itemID="{F1731462-5643-401E-8E4B-E148DB53DC12}">
+<ds:datastoreItem xmlns:ds="http://schemas.openxmlformats.org/officeDocument/2006/customXml" ds:itemID="{42ABF095-2A42-4917-9D31-BC6CC8B5A44C}">
   <ds:schemaRefs>
     <ds:schemaRef ds:uri="http://schemas.openxmlformats.org/officeDocument/2006/bibliography"/>
   </ds:schemaRefs>

</xml_diff>